<commit_message>
update template files used when create new file
fix "Vincent Lee is author of all Word files created in Seahub"
</commit_message>
<xml_diff>
--- a/media/office-template/empty.docx
+++ b/media/office-template/empty.docx
@@ -1,49 +1,661 @@
 
 <file path=word/document.xml><?xml version="1.0" encoding="utf-8"?>
-<w:document xmlns:wpc="http://schemas.microsoft.com/office/word/2010/wordprocessingCanvas" xmlns:mc="http://schemas.openxmlformats.org/markup-compatibility/2006" xmlns:o="urn:schemas-microsoft-com:office:office" xmlns:r="http://schemas.openxmlformats.org/officeDocument/2006/relationships" xmlns:m="http://schemas.openxmlformats.org/officeDocument/2006/math" xmlns:v="urn:schemas-microsoft-com:vml" xmlns:wp14="http://schemas.microsoft.com/office/word/2010/wordprocessingDrawing" xmlns:wp="http://schemas.openxmlformats.org/drawingml/2006/wordprocessingDrawing" xmlns:w10="urn:schemas-microsoft-com:office:word" xmlns:w="http://schemas.openxmlformats.org/wordprocessingml/2006/main" xmlns:w14="http://schemas.microsoft.com/office/word/2010/wordml" xmlns:w15="http://schemas.microsoft.com/office/word/2012/wordml" xmlns:wpg="http://schemas.microsoft.com/office/word/2010/wordprocessingGroup" xmlns:wpi="http://schemas.microsoft.com/office/word/2010/wordprocessingInk" xmlns:wne="http://schemas.microsoft.com/office/word/2006/wordml" xmlns:wps="http://schemas.microsoft.com/office/word/2010/wordprocessingShape" mc:Ignorable="w14 w15 wp14">
+<w:document xmlns:wpc="http://schemas.microsoft.com/office/word/2010/wordprocessingCanvas" xmlns:cx="http://schemas.microsoft.com/office/drawing/2014/chartex" xmlns:cx1="http://schemas.microsoft.com/office/drawing/2015/9/8/chartex" xmlns:cx2="http://schemas.microsoft.com/office/drawing/2015/10/21/chartex" xmlns:cx3="http://schemas.microsoft.com/office/drawing/2016/5/9/chartex" xmlns:cx4="http://schemas.microsoft.com/office/drawing/2016/5/10/chartex" xmlns:cx5="http://schemas.microsoft.com/office/drawing/2016/5/11/chartex" xmlns:cx6="http://schemas.microsoft.com/office/drawing/2016/5/12/chartex" xmlns:cx7="http://schemas.microsoft.com/office/drawing/2016/5/13/chartex" xmlns:cx8="http://schemas.microsoft.com/office/drawing/2016/5/14/chartex" xmlns:mc="http://schemas.openxmlformats.org/markup-compatibility/2006" xmlns:aink="http://schemas.microsoft.com/office/drawing/2016/ink" xmlns:am3d="http://schemas.microsoft.com/office/drawing/2017/model3d" xmlns:o="urn:schemas-microsoft-com:office:office" xmlns:r="http://schemas.openxmlformats.org/officeDocument/2006/relationships" xmlns:m="http://schemas.openxmlformats.org/officeDocument/2006/math" xmlns:v="urn:schemas-microsoft-com:vml" xmlns:wp14="http://schemas.microsoft.com/office/word/2010/wordprocessingDrawing" xmlns:wp="http://schemas.openxmlformats.org/drawingml/2006/wordprocessingDrawing" xmlns:w10="urn:schemas-microsoft-com:office:word" xmlns:w="http://schemas.openxmlformats.org/wordprocessingml/2006/main" xmlns:w14="http://schemas.microsoft.com/office/word/2010/wordml" xmlns:w15="http://schemas.microsoft.com/office/word/2012/wordml" xmlns:w16cid="http://schemas.microsoft.com/office/word/2016/wordml/cid" xmlns:w16se="http://schemas.microsoft.com/office/word/2015/wordml/symex" xmlns:wpg="http://schemas.microsoft.com/office/word/2010/wordprocessingGroup" xmlns:wpi="http://schemas.microsoft.com/office/word/2010/wordprocessingInk" xmlns:wne="http://schemas.microsoft.com/office/word/2006/wordml" xmlns:wps="http://schemas.microsoft.com/office/word/2010/wordprocessingShape" mc:Ignorable="w14 w15 w16se w16cid wp14">
   <w:body>
-    <w:p xmlns:wp14="http://schemas.microsoft.com/office/word/2010/wordml" wp14:textId="77777777">
+    <w:p>
+      <w:pPr>
+        <w:ind w:firstLine="480"/>
+      </w:pPr>
       <w:bookmarkStart w:id="0" w:name="_GoBack"/>
       <w:bookmarkEnd w:id="0"/>
     </w:p>
     <w:sectPr>
-      <w:pgSz w:w="12240" w:h="15840"/>
-      <w:pgMar w:top="1440" w:right="1440" w:bottom="1440" w:left="1440" w:header="720" w:footer="720" w:gutter="0"/>
-      <w:cols w:space="720"/>
-      <w:docGrid w:linePitch="360"/>
+      <w:headerReference w:type="even" r:id="rId7"/>
+      <w:headerReference w:type="default" r:id="rId8"/>
+      <w:footerReference w:type="even" r:id="rId9"/>
+      <w:footerReference w:type="default" r:id="rId10"/>
+      <w:headerReference w:type="first" r:id="rId11"/>
+      <w:footerReference w:type="first" r:id="rId12"/>
+      <w:pgSz w:w="11906" w:h="16838"/>
+      <w:pgMar w:top="1440" w:right="1800" w:bottom="1440" w:left="1800" w:header="851" w:footer="992" w:gutter="0"/>
+      <w:cols w:space="425"/>
+      <w:docGrid w:type="lines" w:linePitch="312"/>
     </w:sectPr>
   </w:body>
 </w:document>
 </file>
 
+<file path=word/endnotes.xml><?xml version="1.0" encoding="utf-8"?>
+<w:endnotes xmlns:wpc="http://schemas.microsoft.com/office/word/2010/wordprocessingCanvas" xmlns:cx="http://schemas.microsoft.com/office/drawing/2014/chartex" xmlns:cx1="http://schemas.microsoft.com/office/drawing/2015/9/8/chartex" xmlns:cx2="http://schemas.microsoft.com/office/drawing/2015/10/21/chartex" xmlns:cx3="http://schemas.microsoft.com/office/drawing/2016/5/9/chartex" xmlns:cx4="http://schemas.microsoft.com/office/drawing/2016/5/10/chartex" xmlns:cx5="http://schemas.microsoft.com/office/drawing/2016/5/11/chartex" xmlns:cx6="http://schemas.microsoft.com/office/drawing/2016/5/12/chartex" xmlns:cx7="http://schemas.microsoft.com/office/drawing/2016/5/13/chartex" xmlns:cx8="http://schemas.microsoft.com/office/drawing/2016/5/14/chartex" xmlns:mc="http://schemas.openxmlformats.org/markup-compatibility/2006" xmlns:aink="http://schemas.microsoft.com/office/drawing/2016/ink" xmlns:am3d="http://schemas.microsoft.com/office/drawing/2017/model3d" xmlns:o="urn:schemas-microsoft-com:office:office" xmlns:r="http://schemas.openxmlformats.org/officeDocument/2006/relationships" xmlns:m="http://schemas.openxmlformats.org/officeDocument/2006/math" xmlns:v="urn:schemas-microsoft-com:vml" xmlns:wp14="http://schemas.microsoft.com/office/word/2010/wordprocessingDrawing" xmlns:wp="http://schemas.openxmlformats.org/drawingml/2006/wordprocessingDrawing" xmlns:w10="urn:schemas-microsoft-com:office:word" xmlns:w="http://schemas.openxmlformats.org/wordprocessingml/2006/main" xmlns:w14="http://schemas.microsoft.com/office/word/2010/wordml" xmlns:w15="http://schemas.microsoft.com/office/word/2012/wordml" xmlns:w16cid="http://schemas.microsoft.com/office/word/2016/wordml/cid" xmlns:w16se="http://schemas.microsoft.com/office/word/2015/wordml/symex" xmlns:wpg="http://schemas.microsoft.com/office/word/2010/wordprocessingGroup" xmlns:wpi="http://schemas.microsoft.com/office/word/2010/wordprocessingInk" xmlns:wne="http://schemas.microsoft.com/office/word/2006/wordml" xmlns:wps="http://schemas.microsoft.com/office/word/2010/wordprocessingShape" mc:Ignorable="w14 w15 w16se w16cid wp14">
+  <w:endnote w:type="separator" w:id="-1">
+    <w:p>
+      <w:pPr>
+        <w:spacing w:line="240" w:lineRule="auto"/>
+        <w:ind w:firstLine="480"/>
+      </w:pPr>
+      <w:r>
+        <w:separator/>
+      </w:r>
+    </w:p>
+  </w:endnote>
+  <w:endnote w:type="continuationSeparator" w:id="0">
+    <w:p>
+      <w:pPr>
+        <w:spacing w:line="240" w:lineRule="auto"/>
+        <w:ind w:firstLine="480"/>
+      </w:pPr>
+      <w:r>
+        <w:continuationSeparator/>
+      </w:r>
+    </w:p>
+  </w:endnote>
+</w:endnotes>
+</file>
+
+<file path=word/footer1.xml><?xml version="1.0" encoding="utf-8"?>
+<w:ftr xmlns:wpc="http://schemas.microsoft.com/office/word/2010/wordprocessingCanvas" xmlns:cx="http://schemas.microsoft.com/office/drawing/2014/chartex" xmlns:cx1="http://schemas.microsoft.com/office/drawing/2015/9/8/chartex" xmlns:cx2="http://schemas.microsoft.com/office/drawing/2015/10/21/chartex" xmlns:cx3="http://schemas.microsoft.com/office/drawing/2016/5/9/chartex" xmlns:cx4="http://schemas.microsoft.com/office/drawing/2016/5/10/chartex" xmlns:cx5="http://schemas.microsoft.com/office/drawing/2016/5/11/chartex" xmlns:cx6="http://schemas.microsoft.com/office/drawing/2016/5/12/chartex" xmlns:cx7="http://schemas.microsoft.com/office/drawing/2016/5/13/chartex" xmlns:cx8="http://schemas.microsoft.com/office/drawing/2016/5/14/chartex" xmlns:mc="http://schemas.openxmlformats.org/markup-compatibility/2006" xmlns:aink="http://schemas.microsoft.com/office/drawing/2016/ink" xmlns:am3d="http://schemas.microsoft.com/office/drawing/2017/model3d" xmlns:o="urn:schemas-microsoft-com:office:office" xmlns:r="http://schemas.openxmlformats.org/officeDocument/2006/relationships" xmlns:m="http://schemas.openxmlformats.org/officeDocument/2006/math" xmlns:v="urn:schemas-microsoft-com:vml" xmlns:wp14="http://schemas.microsoft.com/office/word/2010/wordprocessingDrawing" xmlns:wp="http://schemas.openxmlformats.org/drawingml/2006/wordprocessingDrawing" xmlns:w10="urn:schemas-microsoft-com:office:word" xmlns:w="http://schemas.openxmlformats.org/wordprocessingml/2006/main" xmlns:w14="http://schemas.microsoft.com/office/word/2010/wordml" xmlns:w15="http://schemas.microsoft.com/office/word/2012/wordml" xmlns:w16cid="http://schemas.microsoft.com/office/word/2016/wordml/cid" xmlns:w16se="http://schemas.microsoft.com/office/word/2015/wordml/symex" xmlns:wpg="http://schemas.microsoft.com/office/word/2010/wordprocessingGroup" xmlns:wpi="http://schemas.microsoft.com/office/word/2010/wordprocessingInk" xmlns:wne="http://schemas.microsoft.com/office/word/2006/wordml" xmlns:wps="http://schemas.microsoft.com/office/word/2010/wordprocessingShape" mc:Ignorable="w14 w15 w16se w16cid wp14">
+  <w:p>
+    <w:pPr>
+      <w:pStyle w:val="a7"/>
+      <w:ind w:firstLine="360"/>
+    </w:pPr>
+  </w:p>
+</w:ftr>
+</file>
+
+<file path=word/footer2.xml><?xml version="1.0" encoding="utf-8"?>
+<w:ftr xmlns:wpc="http://schemas.microsoft.com/office/word/2010/wordprocessingCanvas" xmlns:cx="http://schemas.microsoft.com/office/drawing/2014/chartex" xmlns:cx1="http://schemas.microsoft.com/office/drawing/2015/9/8/chartex" xmlns:cx2="http://schemas.microsoft.com/office/drawing/2015/10/21/chartex" xmlns:cx3="http://schemas.microsoft.com/office/drawing/2016/5/9/chartex" xmlns:cx4="http://schemas.microsoft.com/office/drawing/2016/5/10/chartex" xmlns:cx5="http://schemas.microsoft.com/office/drawing/2016/5/11/chartex" xmlns:cx6="http://schemas.microsoft.com/office/drawing/2016/5/12/chartex" xmlns:cx7="http://schemas.microsoft.com/office/drawing/2016/5/13/chartex" xmlns:cx8="http://schemas.microsoft.com/office/drawing/2016/5/14/chartex" xmlns:mc="http://schemas.openxmlformats.org/markup-compatibility/2006" xmlns:aink="http://schemas.microsoft.com/office/drawing/2016/ink" xmlns:am3d="http://schemas.microsoft.com/office/drawing/2017/model3d" xmlns:o="urn:schemas-microsoft-com:office:office" xmlns:r="http://schemas.openxmlformats.org/officeDocument/2006/relationships" xmlns:m="http://schemas.openxmlformats.org/officeDocument/2006/math" xmlns:v="urn:schemas-microsoft-com:vml" xmlns:wp14="http://schemas.microsoft.com/office/word/2010/wordprocessingDrawing" xmlns:wp="http://schemas.openxmlformats.org/drawingml/2006/wordprocessingDrawing" xmlns:w10="urn:schemas-microsoft-com:office:word" xmlns:w="http://schemas.openxmlformats.org/wordprocessingml/2006/main" xmlns:w14="http://schemas.microsoft.com/office/word/2010/wordml" xmlns:w15="http://schemas.microsoft.com/office/word/2012/wordml" xmlns:w16cid="http://schemas.microsoft.com/office/word/2016/wordml/cid" xmlns:w16se="http://schemas.microsoft.com/office/word/2015/wordml/symex" xmlns:wpg="http://schemas.microsoft.com/office/word/2010/wordprocessingGroup" xmlns:wpi="http://schemas.microsoft.com/office/word/2010/wordprocessingInk" xmlns:wne="http://schemas.microsoft.com/office/word/2006/wordml" xmlns:wps="http://schemas.microsoft.com/office/word/2010/wordprocessingShape" mc:Ignorable="w14 w15 w16se w16cid wp14">
+  <w:p>
+    <w:pPr>
+      <w:pStyle w:val="a7"/>
+      <w:ind w:firstLine="360"/>
+    </w:pPr>
+  </w:p>
+</w:ftr>
+</file>
+
+<file path=word/footer3.xml><?xml version="1.0" encoding="utf-8"?>
+<w:ftr xmlns:wpc="http://schemas.microsoft.com/office/word/2010/wordprocessingCanvas" xmlns:cx="http://schemas.microsoft.com/office/drawing/2014/chartex" xmlns:cx1="http://schemas.microsoft.com/office/drawing/2015/9/8/chartex" xmlns:cx2="http://schemas.microsoft.com/office/drawing/2015/10/21/chartex" xmlns:cx3="http://schemas.microsoft.com/office/drawing/2016/5/9/chartex" xmlns:cx4="http://schemas.microsoft.com/office/drawing/2016/5/10/chartex" xmlns:cx5="http://schemas.microsoft.com/office/drawing/2016/5/11/chartex" xmlns:cx6="http://schemas.microsoft.com/office/drawing/2016/5/12/chartex" xmlns:cx7="http://schemas.microsoft.com/office/drawing/2016/5/13/chartex" xmlns:cx8="http://schemas.microsoft.com/office/drawing/2016/5/14/chartex" xmlns:mc="http://schemas.openxmlformats.org/markup-compatibility/2006" xmlns:aink="http://schemas.microsoft.com/office/drawing/2016/ink" xmlns:am3d="http://schemas.microsoft.com/office/drawing/2017/model3d" xmlns:o="urn:schemas-microsoft-com:office:office" xmlns:r="http://schemas.openxmlformats.org/officeDocument/2006/relationships" xmlns:m="http://schemas.openxmlformats.org/officeDocument/2006/math" xmlns:v="urn:schemas-microsoft-com:vml" xmlns:wp14="http://schemas.microsoft.com/office/word/2010/wordprocessingDrawing" xmlns:wp="http://schemas.openxmlformats.org/drawingml/2006/wordprocessingDrawing" xmlns:w10="urn:schemas-microsoft-com:office:word" xmlns:w="http://schemas.openxmlformats.org/wordprocessingml/2006/main" xmlns:w14="http://schemas.microsoft.com/office/word/2010/wordml" xmlns:w15="http://schemas.microsoft.com/office/word/2012/wordml" xmlns:w16cid="http://schemas.microsoft.com/office/word/2016/wordml/cid" xmlns:w16se="http://schemas.microsoft.com/office/word/2015/wordml/symex" xmlns:wpg="http://schemas.microsoft.com/office/word/2010/wordprocessingGroup" xmlns:wpi="http://schemas.microsoft.com/office/word/2010/wordprocessingInk" xmlns:wne="http://schemas.microsoft.com/office/word/2006/wordml" xmlns:wps="http://schemas.microsoft.com/office/word/2010/wordprocessingShape" mc:Ignorable="w14 w15 w16se w16cid wp14">
+  <w:p>
+    <w:pPr>
+      <w:pStyle w:val="a7"/>
+      <w:ind w:firstLine="360"/>
+    </w:pPr>
+  </w:p>
+</w:ftr>
+</file>
+
+<file path=word/footnotes.xml><?xml version="1.0" encoding="utf-8"?>
+<w:footnotes xmlns:wpc="http://schemas.microsoft.com/office/word/2010/wordprocessingCanvas" xmlns:cx="http://schemas.microsoft.com/office/drawing/2014/chartex" xmlns:cx1="http://schemas.microsoft.com/office/drawing/2015/9/8/chartex" xmlns:cx2="http://schemas.microsoft.com/office/drawing/2015/10/21/chartex" xmlns:cx3="http://schemas.microsoft.com/office/drawing/2016/5/9/chartex" xmlns:cx4="http://schemas.microsoft.com/office/drawing/2016/5/10/chartex" xmlns:cx5="http://schemas.microsoft.com/office/drawing/2016/5/11/chartex" xmlns:cx6="http://schemas.microsoft.com/office/drawing/2016/5/12/chartex" xmlns:cx7="http://schemas.microsoft.com/office/drawing/2016/5/13/chartex" xmlns:cx8="http://schemas.microsoft.com/office/drawing/2016/5/14/chartex" xmlns:mc="http://schemas.openxmlformats.org/markup-compatibility/2006" xmlns:aink="http://schemas.microsoft.com/office/drawing/2016/ink" xmlns:am3d="http://schemas.microsoft.com/office/drawing/2017/model3d" xmlns:o="urn:schemas-microsoft-com:office:office" xmlns:r="http://schemas.openxmlformats.org/officeDocument/2006/relationships" xmlns:m="http://schemas.openxmlformats.org/officeDocument/2006/math" xmlns:v="urn:schemas-microsoft-com:vml" xmlns:wp14="http://schemas.microsoft.com/office/word/2010/wordprocessingDrawing" xmlns:wp="http://schemas.openxmlformats.org/drawingml/2006/wordprocessingDrawing" xmlns:w10="urn:schemas-microsoft-com:office:word" xmlns:w="http://schemas.openxmlformats.org/wordprocessingml/2006/main" xmlns:w14="http://schemas.microsoft.com/office/word/2010/wordml" xmlns:w15="http://schemas.microsoft.com/office/word/2012/wordml" xmlns:w16cid="http://schemas.microsoft.com/office/word/2016/wordml/cid" xmlns:w16se="http://schemas.microsoft.com/office/word/2015/wordml/symex" xmlns:wpg="http://schemas.microsoft.com/office/word/2010/wordprocessingGroup" xmlns:wpi="http://schemas.microsoft.com/office/word/2010/wordprocessingInk" xmlns:wne="http://schemas.microsoft.com/office/word/2006/wordml" xmlns:wps="http://schemas.microsoft.com/office/word/2010/wordprocessingShape" mc:Ignorable="w14 w15 w16se w16cid wp14">
+  <w:footnote w:type="separator" w:id="-1">
+    <w:p>
+      <w:pPr>
+        <w:spacing w:line="240" w:lineRule="auto"/>
+        <w:ind w:firstLine="480"/>
+      </w:pPr>
+      <w:r>
+        <w:separator/>
+      </w:r>
+    </w:p>
+  </w:footnote>
+  <w:footnote w:type="continuationSeparator" w:id="0">
+    <w:p>
+      <w:pPr>
+        <w:spacing w:line="240" w:lineRule="auto"/>
+        <w:ind w:firstLine="480"/>
+      </w:pPr>
+      <w:r>
+        <w:continuationSeparator/>
+      </w:r>
+    </w:p>
+  </w:footnote>
+</w:footnotes>
+</file>
+
+<file path=word/header1.xml><?xml version="1.0" encoding="utf-8"?>
+<w:hdr xmlns:wpc="http://schemas.microsoft.com/office/word/2010/wordprocessingCanvas" xmlns:cx="http://schemas.microsoft.com/office/drawing/2014/chartex" xmlns:cx1="http://schemas.microsoft.com/office/drawing/2015/9/8/chartex" xmlns:cx2="http://schemas.microsoft.com/office/drawing/2015/10/21/chartex" xmlns:cx3="http://schemas.microsoft.com/office/drawing/2016/5/9/chartex" xmlns:cx4="http://schemas.microsoft.com/office/drawing/2016/5/10/chartex" xmlns:cx5="http://schemas.microsoft.com/office/drawing/2016/5/11/chartex" xmlns:cx6="http://schemas.microsoft.com/office/drawing/2016/5/12/chartex" xmlns:cx7="http://schemas.microsoft.com/office/drawing/2016/5/13/chartex" xmlns:cx8="http://schemas.microsoft.com/office/drawing/2016/5/14/chartex" xmlns:mc="http://schemas.openxmlformats.org/markup-compatibility/2006" xmlns:aink="http://schemas.microsoft.com/office/drawing/2016/ink" xmlns:am3d="http://schemas.microsoft.com/office/drawing/2017/model3d" xmlns:o="urn:schemas-microsoft-com:office:office" xmlns:r="http://schemas.openxmlformats.org/officeDocument/2006/relationships" xmlns:m="http://schemas.openxmlformats.org/officeDocument/2006/math" xmlns:v="urn:schemas-microsoft-com:vml" xmlns:wp14="http://schemas.microsoft.com/office/word/2010/wordprocessingDrawing" xmlns:wp="http://schemas.openxmlformats.org/drawingml/2006/wordprocessingDrawing" xmlns:w10="urn:schemas-microsoft-com:office:word" xmlns:w="http://schemas.openxmlformats.org/wordprocessingml/2006/main" xmlns:w14="http://schemas.microsoft.com/office/word/2010/wordml" xmlns:w15="http://schemas.microsoft.com/office/word/2012/wordml" xmlns:w16cid="http://schemas.microsoft.com/office/word/2016/wordml/cid" xmlns:w16se="http://schemas.microsoft.com/office/word/2015/wordml/symex" xmlns:wpg="http://schemas.microsoft.com/office/word/2010/wordprocessingGroup" xmlns:wpi="http://schemas.microsoft.com/office/word/2010/wordprocessingInk" xmlns:wne="http://schemas.microsoft.com/office/word/2006/wordml" xmlns:wps="http://schemas.microsoft.com/office/word/2010/wordprocessingShape" mc:Ignorable="w14 w15 w16se w16cid wp14">
+  <w:p>
+    <w:pPr>
+      <w:pStyle w:val="a5"/>
+      <w:ind w:firstLine="360"/>
+    </w:pPr>
+  </w:p>
+</w:hdr>
+</file>
+
+<file path=word/header2.xml><?xml version="1.0" encoding="utf-8"?>
+<w:hdr xmlns:wpc="http://schemas.microsoft.com/office/word/2010/wordprocessingCanvas" xmlns:cx="http://schemas.microsoft.com/office/drawing/2014/chartex" xmlns:cx1="http://schemas.microsoft.com/office/drawing/2015/9/8/chartex" xmlns:cx2="http://schemas.microsoft.com/office/drawing/2015/10/21/chartex" xmlns:cx3="http://schemas.microsoft.com/office/drawing/2016/5/9/chartex" xmlns:cx4="http://schemas.microsoft.com/office/drawing/2016/5/10/chartex" xmlns:cx5="http://schemas.microsoft.com/office/drawing/2016/5/11/chartex" xmlns:cx6="http://schemas.microsoft.com/office/drawing/2016/5/12/chartex" xmlns:cx7="http://schemas.microsoft.com/office/drawing/2016/5/13/chartex" xmlns:cx8="http://schemas.microsoft.com/office/drawing/2016/5/14/chartex" xmlns:mc="http://schemas.openxmlformats.org/markup-compatibility/2006" xmlns:aink="http://schemas.microsoft.com/office/drawing/2016/ink" xmlns:am3d="http://schemas.microsoft.com/office/drawing/2017/model3d" xmlns:o="urn:schemas-microsoft-com:office:office" xmlns:r="http://schemas.openxmlformats.org/officeDocument/2006/relationships" xmlns:m="http://schemas.openxmlformats.org/officeDocument/2006/math" xmlns:v="urn:schemas-microsoft-com:vml" xmlns:wp14="http://schemas.microsoft.com/office/word/2010/wordprocessingDrawing" xmlns:wp="http://schemas.openxmlformats.org/drawingml/2006/wordprocessingDrawing" xmlns:w10="urn:schemas-microsoft-com:office:word" xmlns:w="http://schemas.openxmlformats.org/wordprocessingml/2006/main" xmlns:w14="http://schemas.microsoft.com/office/word/2010/wordml" xmlns:w15="http://schemas.microsoft.com/office/word/2012/wordml" xmlns:w16cid="http://schemas.microsoft.com/office/word/2016/wordml/cid" xmlns:w16se="http://schemas.microsoft.com/office/word/2015/wordml/symex" xmlns:wpg="http://schemas.microsoft.com/office/word/2010/wordprocessingGroup" xmlns:wpi="http://schemas.microsoft.com/office/word/2010/wordprocessingInk" xmlns:wne="http://schemas.microsoft.com/office/word/2006/wordml" xmlns:wps="http://schemas.microsoft.com/office/word/2010/wordprocessingShape" mc:Ignorable="w14 w15 w16se w16cid wp14">
+  <w:p>
+    <w:pPr>
+      <w:pStyle w:val="a5"/>
+      <w:ind w:firstLine="360"/>
+    </w:pPr>
+  </w:p>
+</w:hdr>
+</file>
+
+<file path=word/header3.xml><?xml version="1.0" encoding="utf-8"?>
+<w:hdr xmlns:wpc="http://schemas.microsoft.com/office/word/2010/wordprocessingCanvas" xmlns:cx="http://schemas.microsoft.com/office/drawing/2014/chartex" xmlns:cx1="http://schemas.microsoft.com/office/drawing/2015/9/8/chartex" xmlns:cx2="http://schemas.microsoft.com/office/drawing/2015/10/21/chartex" xmlns:cx3="http://schemas.microsoft.com/office/drawing/2016/5/9/chartex" xmlns:cx4="http://schemas.microsoft.com/office/drawing/2016/5/10/chartex" xmlns:cx5="http://schemas.microsoft.com/office/drawing/2016/5/11/chartex" xmlns:cx6="http://schemas.microsoft.com/office/drawing/2016/5/12/chartex" xmlns:cx7="http://schemas.microsoft.com/office/drawing/2016/5/13/chartex" xmlns:cx8="http://schemas.microsoft.com/office/drawing/2016/5/14/chartex" xmlns:mc="http://schemas.openxmlformats.org/markup-compatibility/2006" xmlns:aink="http://schemas.microsoft.com/office/drawing/2016/ink" xmlns:am3d="http://schemas.microsoft.com/office/drawing/2017/model3d" xmlns:o="urn:schemas-microsoft-com:office:office" xmlns:r="http://schemas.openxmlformats.org/officeDocument/2006/relationships" xmlns:m="http://schemas.openxmlformats.org/officeDocument/2006/math" xmlns:v="urn:schemas-microsoft-com:vml" xmlns:wp14="http://schemas.microsoft.com/office/word/2010/wordprocessingDrawing" xmlns:wp="http://schemas.openxmlformats.org/drawingml/2006/wordprocessingDrawing" xmlns:w10="urn:schemas-microsoft-com:office:word" xmlns:w="http://schemas.openxmlformats.org/wordprocessingml/2006/main" xmlns:w14="http://schemas.microsoft.com/office/word/2010/wordml" xmlns:w15="http://schemas.microsoft.com/office/word/2012/wordml" xmlns:w16cid="http://schemas.microsoft.com/office/word/2016/wordml/cid" xmlns:w16se="http://schemas.microsoft.com/office/word/2015/wordml/symex" xmlns:wpg="http://schemas.microsoft.com/office/word/2010/wordprocessingGroup" xmlns:wpi="http://schemas.microsoft.com/office/word/2010/wordprocessingInk" xmlns:wne="http://schemas.microsoft.com/office/word/2006/wordml" xmlns:wps="http://schemas.microsoft.com/office/word/2010/wordprocessingShape" mc:Ignorable="w14 w15 w16se w16cid wp14">
+  <w:p>
+    <w:pPr>
+      <w:pStyle w:val="a5"/>
+      <w:ind w:firstLine="360"/>
+    </w:pPr>
+  </w:p>
+</w:hdr>
+</file>
+
+<file path=word/numbering.xml><?xml version="1.0" encoding="utf-8"?>
+<w:numbering xmlns:wpc="http://schemas.microsoft.com/office/word/2010/wordprocessingCanvas" xmlns:cx="http://schemas.microsoft.com/office/drawing/2014/chartex" xmlns:cx1="http://schemas.microsoft.com/office/drawing/2015/9/8/chartex" xmlns:cx2="http://schemas.microsoft.com/office/drawing/2015/10/21/chartex" xmlns:cx3="http://schemas.microsoft.com/office/drawing/2016/5/9/chartex" xmlns:cx4="http://schemas.microsoft.com/office/drawing/2016/5/10/chartex" xmlns:cx5="http://schemas.microsoft.com/office/drawing/2016/5/11/chartex" xmlns:cx6="http://schemas.microsoft.com/office/drawing/2016/5/12/chartex" xmlns:cx7="http://schemas.microsoft.com/office/drawing/2016/5/13/chartex" xmlns:cx8="http://schemas.microsoft.com/office/drawing/2016/5/14/chartex" xmlns:mc="http://schemas.openxmlformats.org/markup-compatibility/2006" xmlns:aink="http://schemas.microsoft.com/office/drawing/2016/ink" xmlns:am3d="http://schemas.microsoft.com/office/drawing/2017/model3d" xmlns:o="urn:schemas-microsoft-com:office:office" xmlns:r="http://schemas.openxmlformats.org/officeDocument/2006/relationships" xmlns:m="http://schemas.openxmlformats.org/officeDocument/2006/math" xmlns:v="urn:schemas-microsoft-com:vml" xmlns:wp14="http://schemas.microsoft.com/office/word/2010/wordprocessingDrawing" xmlns:wp="http://schemas.openxmlformats.org/drawingml/2006/wordprocessingDrawing" xmlns:w10="urn:schemas-microsoft-com:office:word" xmlns:w="http://schemas.openxmlformats.org/wordprocessingml/2006/main" xmlns:w14="http://schemas.microsoft.com/office/word/2010/wordml" xmlns:w15="http://schemas.microsoft.com/office/word/2012/wordml" xmlns:w16cid="http://schemas.microsoft.com/office/word/2016/wordml/cid" xmlns:w16se="http://schemas.microsoft.com/office/word/2015/wordml/symex" xmlns:wpg="http://schemas.microsoft.com/office/word/2010/wordprocessingGroup" xmlns:wpi="http://schemas.microsoft.com/office/word/2010/wordprocessingInk" xmlns:wne="http://schemas.microsoft.com/office/word/2006/wordml" xmlns:wps="http://schemas.microsoft.com/office/word/2010/wordprocessingShape" mc:Ignorable="w14 w15 w16se w16cid wp14">
+  <w:abstractNum w:abstractNumId="0" w15:restartNumberingAfterBreak="0">
+    <w:nsid w:val="1B8B53E3"/>
+    <w:multiLevelType w:val="hybridMultilevel"/>
+    <w:tmpl w:val="1F267850"/>
+    <w:lvl w:ilvl="0" w:tplc="A6FEE9C2">
+      <w:start w:val="1"/>
+      <w:numFmt w:val="decimal"/>
+      <w:lvlText w:val="6.9.%1"/>
+      <w:lvlJc w:val="left"/>
+      <w:pPr>
+        <w:ind w:left="420" w:hanging="420"/>
+      </w:pPr>
+      <w:rPr>
+        <w:rFonts w:hint="eastAsia"/>
+      </w:rPr>
+    </w:lvl>
+    <w:lvl w:ilvl="1" w:tplc="04090019" w:tentative="1">
+      <w:start w:val="1"/>
+      <w:numFmt w:val="lowerLetter"/>
+      <w:lvlText w:val="%2)"/>
+      <w:lvlJc w:val="left"/>
+      <w:pPr>
+        <w:ind w:left="840" w:hanging="420"/>
+      </w:pPr>
+    </w:lvl>
+    <w:lvl w:ilvl="2" w:tplc="0409001B" w:tentative="1">
+      <w:start w:val="1"/>
+      <w:numFmt w:val="lowerRoman"/>
+      <w:lvlText w:val="%3."/>
+      <w:lvlJc w:val="right"/>
+      <w:pPr>
+        <w:ind w:left="1260" w:hanging="420"/>
+      </w:pPr>
+    </w:lvl>
+    <w:lvl w:ilvl="3" w:tplc="0409000F" w:tentative="1">
+      <w:start w:val="1"/>
+      <w:numFmt w:val="decimal"/>
+      <w:lvlText w:val="%4."/>
+      <w:lvlJc w:val="left"/>
+      <w:pPr>
+        <w:ind w:left="1680" w:hanging="420"/>
+      </w:pPr>
+    </w:lvl>
+    <w:lvl w:ilvl="4" w:tplc="04090019" w:tentative="1">
+      <w:start w:val="1"/>
+      <w:numFmt w:val="lowerLetter"/>
+      <w:lvlText w:val="%5)"/>
+      <w:lvlJc w:val="left"/>
+      <w:pPr>
+        <w:ind w:left="2100" w:hanging="420"/>
+      </w:pPr>
+    </w:lvl>
+    <w:lvl w:ilvl="5" w:tplc="0409001B" w:tentative="1">
+      <w:start w:val="1"/>
+      <w:numFmt w:val="lowerRoman"/>
+      <w:lvlText w:val="%6."/>
+      <w:lvlJc w:val="right"/>
+      <w:pPr>
+        <w:ind w:left="2520" w:hanging="420"/>
+      </w:pPr>
+    </w:lvl>
+    <w:lvl w:ilvl="6" w:tplc="0409000F" w:tentative="1">
+      <w:start w:val="1"/>
+      <w:numFmt w:val="decimal"/>
+      <w:lvlText w:val="%7."/>
+      <w:lvlJc w:val="left"/>
+      <w:pPr>
+        <w:ind w:left="2940" w:hanging="420"/>
+      </w:pPr>
+    </w:lvl>
+    <w:lvl w:ilvl="7" w:tplc="04090019" w:tentative="1">
+      <w:start w:val="1"/>
+      <w:numFmt w:val="lowerLetter"/>
+      <w:lvlText w:val="%8)"/>
+      <w:lvlJc w:val="left"/>
+      <w:pPr>
+        <w:ind w:left="3360" w:hanging="420"/>
+      </w:pPr>
+    </w:lvl>
+    <w:lvl w:ilvl="8" w:tplc="0409001B" w:tentative="1">
+      <w:start w:val="1"/>
+      <w:numFmt w:val="lowerRoman"/>
+      <w:lvlText w:val="%9."/>
+      <w:lvlJc w:val="right"/>
+      <w:pPr>
+        <w:ind w:left="3780" w:hanging="420"/>
+      </w:pPr>
+    </w:lvl>
+  </w:abstractNum>
+  <w:abstractNum w:abstractNumId="1" w15:restartNumberingAfterBreak="0">
+    <w:nsid w:val="2CAF7801"/>
+    <w:multiLevelType w:val="multilevel"/>
+    <w:tmpl w:val="2CAF7801"/>
+    <w:lvl w:ilvl="0">
+      <w:start w:val="1"/>
+      <w:numFmt w:val="chineseCountingThousand"/>
+      <w:suff w:val="nothing"/>
+      <w:lvlText w:val="%1、"/>
+      <w:lvlJc w:val="left"/>
+      <w:pPr>
+        <w:ind w:left="420" w:hanging="420"/>
+      </w:pPr>
+      <w:rPr>
+        <w:rFonts w:hint="eastAsia"/>
+      </w:rPr>
+    </w:lvl>
+    <w:lvl w:ilvl="1">
+      <w:start w:val="1"/>
+      <w:numFmt w:val="lowerLetter"/>
+      <w:lvlText w:val="%2)"/>
+      <w:lvlJc w:val="left"/>
+      <w:pPr>
+        <w:ind w:left="2541" w:hanging="420"/>
+      </w:pPr>
+    </w:lvl>
+    <w:lvl w:ilvl="2">
+      <w:start w:val="1"/>
+      <w:numFmt w:val="lowerRoman"/>
+      <w:lvlText w:val="%3."/>
+      <w:lvlJc w:val="right"/>
+      <w:pPr>
+        <w:ind w:left="2961" w:hanging="420"/>
+      </w:pPr>
+    </w:lvl>
+    <w:lvl w:ilvl="3">
+      <w:start w:val="1"/>
+      <w:numFmt w:val="decimal"/>
+      <w:lvlText w:val="%4."/>
+      <w:lvlJc w:val="left"/>
+      <w:pPr>
+        <w:ind w:left="3381" w:hanging="420"/>
+      </w:pPr>
+    </w:lvl>
+    <w:lvl w:ilvl="4">
+      <w:start w:val="1"/>
+      <w:numFmt w:val="lowerLetter"/>
+      <w:lvlText w:val="%5)"/>
+      <w:lvlJc w:val="left"/>
+      <w:pPr>
+        <w:ind w:left="3801" w:hanging="420"/>
+      </w:pPr>
+    </w:lvl>
+    <w:lvl w:ilvl="5">
+      <w:start w:val="1"/>
+      <w:numFmt w:val="lowerRoman"/>
+      <w:lvlText w:val="%6."/>
+      <w:lvlJc w:val="right"/>
+      <w:pPr>
+        <w:ind w:left="4221" w:hanging="420"/>
+      </w:pPr>
+    </w:lvl>
+    <w:lvl w:ilvl="6">
+      <w:start w:val="1"/>
+      <w:numFmt w:val="decimal"/>
+      <w:lvlText w:val="%7."/>
+      <w:lvlJc w:val="left"/>
+      <w:pPr>
+        <w:ind w:left="4641" w:hanging="420"/>
+      </w:pPr>
+    </w:lvl>
+    <w:lvl w:ilvl="7">
+      <w:start w:val="1"/>
+      <w:numFmt w:val="lowerLetter"/>
+      <w:lvlText w:val="%8)"/>
+      <w:lvlJc w:val="left"/>
+      <w:pPr>
+        <w:ind w:left="5061" w:hanging="420"/>
+      </w:pPr>
+    </w:lvl>
+    <w:lvl w:ilvl="8">
+      <w:start w:val="1"/>
+      <w:numFmt w:val="lowerRoman"/>
+      <w:lvlText w:val="%9."/>
+      <w:lvlJc w:val="right"/>
+      <w:pPr>
+        <w:ind w:left="5481" w:hanging="420"/>
+      </w:pPr>
+    </w:lvl>
+  </w:abstractNum>
+  <w:abstractNum w:abstractNumId="2" w15:restartNumberingAfterBreak="0">
+    <w:nsid w:val="43392512"/>
+    <w:multiLevelType w:val="multilevel"/>
+    <w:tmpl w:val="4C469EFA"/>
+    <w:lvl w:ilvl="0">
+      <w:start w:val="1"/>
+      <w:numFmt w:val="chineseCountingThousand"/>
+      <w:pStyle w:val="1"/>
+      <w:suff w:val="space"/>
+      <w:lvlText w:val="%1、"/>
+      <w:lvlJc w:val="left"/>
+      <w:pPr>
+        <w:ind w:left="432" w:hanging="432"/>
+      </w:pPr>
+      <w:rPr>
+        <w:rFonts w:hint="eastAsia"/>
+      </w:rPr>
+    </w:lvl>
+    <w:lvl w:ilvl="1">
+      <w:start w:val="1"/>
+      <w:numFmt w:val="decimal"/>
+      <w:isLgl/>
+      <w:suff w:val="space"/>
+      <w:lvlText w:val="%1.%2"/>
+      <w:lvlJc w:val="left"/>
+      <w:pPr>
+        <w:ind w:left="576" w:hanging="576"/>
+      </w:pPr>
+      <w:rPr>
+        <w:rFonts w:hint="eastAsia"/>
+      </w:rPr>
+    </w:lvl>
+    <w:lvl w:ilvl="2">
+      <w:start w:val="1"/>
+      <w:numFmt w:val="decimal"/>
+      <w:isLgl/>
+      <w:suff w:val="space"/>
+      <w:lvlText w:val="%1.%2.%3"/>
+      <w:lvlJc w:val="left"/>
+      <w:pPr>
+        <w:ind w:left="720" w:hanging="720"/>
+      </w:pPr>
+      <w:rPr>
+        <w:rFonts w:hint="eastAsia"/>
+        <w:b w:val="0"/>
+        <w:bCs w:val="0"/>
+        <w:i w:val="0"/>
+        <w:iCs w:val="0"/>
+        <w:caps w:val="0"/>
+        <w:smallCaps w:val="0"/>
+        <w:strike w:val="0"/>
+        <w:dstrike w:val="0"/>
+        <w:outline w:val="0"/>
+        <w:shadow w:val="0"/>
+        <w:emboss w:val="0"/>
+        <w:imprint w:val="0"/>
+        <w:noProof w:val="0"/>
+        <w:vanish w:val="0"/>
+        <w:spacing w:val="0"/>
+        <w:position w:val="0"/>
+        <w:u w:val="none"/>
+        <w:effect w:val="none"/>
+        <w:vertAlign w:val="baseline"/>
+        <w:em w:val="none"/>
+        <w:specVanish w:val="0"/>
+        <w14:glow w14:rad="0">
+          <w14:srgbClr w14:val="000000"/>
+        </w14:glow>
+        <w14:shadow w14:blurRad="0" w14:dist="0" w14:dir="0" w14:sx="0" w14:sy="0" w14:kx="0" w14:ky="0" w14:algn="none">
+          <w14:srgbClr w14:val="000000"/>
+        </w14:shadow>
+        <w14:reflection w14:blurRad="0" w14:stA="0" w14:stPos="0" w14:endA="0" w14:endPos="0" w14:dist="0" w14:dir="0" w14:fadeDir="0" w14:sx="0" w14:sy="0" w14:kx="0" w14:ky="0" w14:algn="none"/>
+        <w14:textOutline w14:w="0" w14:cap="rnd" w14:cmpd="sng" w14:algn="ctr">
+          <w14:noFill/>
+          <w14:prstDash w14:val="solid"/>
+          <w14:bevel/>
+        </w14:textOutline>
+        <w14:scene3d>
+          <w14:camera w14:prst="orthographicFront"/>
+          <w14:lightRig w14:rig="threePt" w14:dir="t">
+            <w14:rot w14:lat="0" w14:lon="0" w14:rev="0"/>
+          </w14:lightRig>
+        </w14:scene3d>
+        <w14:props3d w14:extrusionH="0" w14:contourW="0" w14:prstMaterial="none"/>
+        <w14:ligatures w14:val="none"/>
+        <w14:numForm w14:val="default"/>
+        <w14:numSpacing w14:val="default"/>
+        <w14:stylisticSets/>
+        <w14:cntxtAlts w14:val="0"/>
+      </w:rPr>
+    </w:lvl>
+    <w:lvl w:ilvl="3">
+      <w:start w:val="1"/>
+      <w:numFmt w:val="decimal"/>
+      <w:pStyle w:val="4"/>
+      <w:isLgl/>
+      <w:suff w:val="space"/>
+      <w:lvlText w:val="%1.%2.%3.%4"/>
+      <w:lvlJc w:val="left"/>
+      <w:pPr>
+        <w:ind w:left="864" w:hanging="864"/>
+      </w:pPr>
+      <w:rPr>
+        <w:rFonts w:hint="eastAsia"/>
+      </w:rPr>
+    </w:lvl>
+    <w:lvl w:ilvl="4">
+      <w:start w:val="1"/>
+      <w:numFmt w:val="decimal"/>
+      <w:pStyle w:val="5"/>
+      <w:isLgl/>
+      <w:suff w:val="space"/>
+      <w:lvlText w:val="%1.%2.%3.%4.%5"/>
+      <w:lvlJc w:val="left"/>
+      <w:pPr>
+        <w:ind w:left="1008" w:hanging="1008"/>
+      </w:pPr>
+      <w:rPr>
+        <w:rFonts w:hint="eastAsia"/>
+      </w:rPr>
+    </w:lvl>
+    <w:lvl w:ilvl="5">
+      <w:start w:val="1"/>
+      <w:numFmt w:val="decimal"/>
+      <w:isLgl/>
+      <w:suff w:val="space"/>
+      <w:lvlText w:val="%1.%2.%3.%4.%5.%6"/>
+      <w:lvlJc w:val="left"/>
+      <w:pPr>
+        <w:ind w:left="1152" w:hanging="1152"/>
+      </w:pPr>
+      <w:rPr>
+        <w:rFonts w:hint="eastAsia"/>
+      </w:rPr>
+    </w:lvl>
+    <w:lvl w:ilvl="6">
+      <w:start w:val="1"/>
+      <w:numFmt w:val="decimal"/>
+      <w:lvlText w:val="%1.%2.%3.%4.%5.%6.%7"/>
+      <w:lvlJc w:val="left"/>
+      <w:pPr>
+        <w:ind w:left="1296" w:hanging="1296"/>
+      </w:pPr>
+      <w:rPr>
+        <w:rFonts w:hint="eastAsia"/>
+      </w:rPr>
+    </w:lvl>
+    <w:lvl w:ilvl="7">
+      <w:start w:val="1"/>
+      <w:numFmt w:val="decimal"/>
+      <w:lvlText w:val="%1.%2.%3.%4.%5.%6.%7.%8"/>
+      <w:lvlJc w:val="left"/>
+      <w:pPr>
+        <w:ind w:left="1440" w:hanging="1440"/>
+      </w:pPr>
+      <w:rPr>
+        <w:rFonts w:hint="eastAsia"/>
+      </w:rPr>
+    </w:lvl>
+    <w:lvl w:ilvl="8">
+      <w:start w:val="1"/>
+      <w:numFmt w:val="decimal"/>
+      <w:lvlText w:val="%1.%2.%3.%4.%5.%6.%7.%8.%9"/>
+      <w:lvlJc w:val="left"/>
+      <w:pPr>
+        <w:ind w:left="1584" w:hanging="1584"/>
+      </w:pPr>
+      <w:rPr>
+        <w:rFonts w:hint="eastAsia"/>
+      </w:rPr>
+    </w:lvl>
+  </w:abstractNum>
+  <w:abstractNum w:abstractNumId="3" w15:restartNumberingAfterBreak="0">
+    <w:nsid w:val="70C87E2A"/>
+    <w:multiLevelType w:val="multilevel"/>
+    <w:tmpl w:val="F0B85C70"/>
+    <w:lvl w:ilvl="0">
+      <w:start w:val="1"/>
+      <w:numFmt w:val="decimal"/>
+      <w:pStyle w:val="2"/>
+      <w:lvlText w:val="%1."/>
+      <w:lvlJc w:val="left"/>
+      <w:pPr>
+        <w:tabs>
+          <w:tab w:val="num" w:pos="720"/>
+        </w:tabs>
+        <w:ind w:left="720" w:hanging="720"/>
+      </w:pPr>
+    </w:lvl>
+    <w:lvl w:ilvl="1">
+      <w:start w:val="1"/>
+      <w:numFmt w:val="decimal"/>
+      <w:lvlText w:val="%2."/>
+      <w:lvlJc w:val="left"/>
+      <w:pPr>
+        <w:tabs>
+          <w:tab w:val="num" w:pos="1440"/>
+        </w:tabs>
+        <w:ind w:left="1440" w:hanging="720"/>
+      </w:pPr>
+    </w:lvl>
+    <w:lvl w:ilvl="2">
+      <w:start w:val="1"/>
+      <w:numFmt w:val="decimal"/>
+      <w:lvlText w:val="%3."/>
+      <w:lvlJc w:val="left"/>
+      <w:pPr>
+        <w:tabs>
+          <w:tab w:val="num" w:pos="2160"/>
+        </w:tabs>
+        <w:ind w:left="2160" w:hanging="720"/>
+      </w:pPr>
+    </w:lvl>
+    <w:lvl w:ilvl="3">
+      <w:start w:val="1"/>
+      <w:numFmt w:val="decimal"/>
+      <w:lvlText w:val="%4."/>
+      <w:lvlJc w:val="left"/>
+      <w:pPr>
+        <w:tabs>
+          <w:tab w:val="num" w:pos="2880"/>
+        </w:tabs>
+        <w:ind w:left="2880" w:hanging="720"/>
+      </w:pPr>
+    </w:lvl>
+    <w:lvl w:ilvl="4">
+      <w:start w:val="1"/>
+      <w:numFmt w:val="decimal"/>
+      <w:lvlText w:val="%5."/>
+      <w:lvlJc w:val="left"/>
+      <w:pPr>
+        <w:tabs>
+          <w:tab w:val="num" w:pos="3600"/>
+        </w:tabs>
+        <w:ind w:left="3600" w:hanging="720"/>
+      </w:pPr>
+    </w:lvl>
+    <w:lvl w:ilvl="5">
+      <w:start w:val="1"/>
+      <w:numFmt w:val="decimal"/>
+      <w:lvlText w:val="%6."/>
+      <w:lvlJc w:val="left"/>
+      <w:pPr>
+        <w:tabs>
+          <w:tab w:val="num" w:pos="4320"/>
+        </w:tabs>
+        <w:ind w:left="4320" w:hanging="720"/>
+      </w:pPr>
+    </w:lvl>
+    <w:lvl w:ilvl="6">
+      <w:start w:val="1"/>
+      <w:numFmt w:val="decimal"/>
+      <w:lvlText w:val="%7."/>
+      <w:lvlJc w:val="left"/>
+      <w:pPr>
+        <w:tabs>
+          <w:tab w:val="num" w:pos="5040"/>
+        </w:tabs>
+        <w:ind w:left="5040" w:hanging="720"/>
+      </w:pPr>
+    </w:lvl>
+    <w:lvl w:ilvl="7">
+      <w:start w:val="1"/>
+      <w:numFmt w:val="decimal"/>
+      <w:lvlText w:val="%8."/>
+      <w:lvlJc w:val="left"/>
+      <w:pPr>
+        <w:tabs>
+          <w:tab w:val="num" w:pos="5760"/>
+        </w:tabs>
+        <w:ind w:left="5760" w:hanging="720"/>
+      </w:pPr>
+    </w:lvl>
+    <w:lvl w:ilvl="8">
+      <w:start w:val="1"/>
+      <w:numFmt w:val="decimal"/>
+      <w:lvlText w:val="%9."/>
+      <w:lvlJc w:val="left"/>
+      <w:pPr>
+        <w:tabs>
+          <w:tab w:val="num" w:pos="6480"/>
+        </w:tabs>
+        <w:ind w:left="6480" w:hanging="720"/>
+      </w:pPr>
+    </w:lvl>
+  </w:abstractNum>
+  <w:num w:numId="1">
+    <w:abstractNumId w:val="2"/>
+  </w:num>
+  <w:num w:numId="2">
+    <w:abstractNumId w:val="2"/>
+  </w:num>
+  <w:num w:numId="3">
+    <w:abstractNumId w:val="1"/>
+  </w:num>
+  <w:num w:numId="4">
+    <w:abstractNumId w:val="0"/>
+  </w:num>
+  <w:num w:numId="5">
+    <w:abstractNumId w:val="3"/>
+  </w:num>
+  <w:numIdMacAtCleanup w:val="2"/>
+</w:numbering>
+</file>
+
 <file path=word/styles.xml><?xml version="1.0" encoding="utf-8"?>
-<w:styles xmlns:wp14="http://schemas.microsoft.com/office/word/2010/wordprocessingDrawing" xmlns:mc="http://schemas.openxmlformats.org/markup-compatibility/2006" xmlns:r="http://schemas.openxmlformats.org/officeDocument/2006/relationships" xmlns:w="http://schemas.openxmlformats.org/wordprocessingml/2006/main" xmlns:w14="http://schemas.microsoft.com/office/word/2010/wordml" xmlns:w15="http://schemas.microsoft.com/office/word/2012/wordml" mc:Ignorable="w14 w15 wp14">
+<w:styles xmlns:mc="http://schemas.openxmlformats.org/markup-compatibility/2006" xmlns:r="http://schemas.openxmlformats.org/officeDocument/2006/relationships" xmlns:w="http://schemas.openxmlformats.org/wordprocessingml/2006/main" xmlns:w14="http://schemas.microsoft.com/office/word/2010/wordml" xmlns:w15="http://schemas.microsoft.com/office/word/2012/wordml" xmlns:w16cid="http://schemas.microsoft.com/office/word/2016/wordml/cid" xmlns:w16se="http://schemas.microsoft.com/office/word/2015/wordml/symex" mc:Ignorable="w14 w15 w16se w16cid">
   <w:docDefaults>
     <w:rPrDefault>
       <w:rPr>
-        <w:rFonts w:asciiTheme="minorHAnsi" w:hAnsiTheme="minorHAnsi" w:eastAsiaTheme="minorHAnsi" w:cstheme="minorBidi"/>
-        <w:sz w:val="22"/>
+        <w:rFonts w:asciiTheme="minorHAnsi" w:eastAsiaTheme="minorEastAsia" w:hAnsiTheme="minorHAnsi" w:cstheme="minorBidi"/>
+        <w:kern w:val="2"/>
+        <w:sz w:val="21"/>
         <w:szCs w:val="22"/>
-        <w:lang w:val="en-US" w:eastAsia="en-US" w:bidi="ar-SA"/>
+        <w:lang w:val="en-US" w:eastAsia="zh-CN" w:bidi="ar-SA"/>
       </w:rPr>
     </w:rPrDefault>
-    <w:pPrDefault>
-      <w:pPr>
-        <w:spacing w:after="160" w:line="259" w:lineRule="auto"/>
-      </w:pPr>
-    </w:pPrDefault>
+    <w:pPrDefault/>
   </w:docDefaults>
-  <w:latentStyles w:defLockedState="0" w:defUIPriority="99" w:defSemiHidden="0" w:defUnhideWhenUsed="0" w:defQFormat="0" w:count="371">
+  <w:latentStyles w:defLockedState="0" w:defUIPriority="99" w:defSemiHidden="0" w:defUnhideWhenUsed="0" w:defQFormat="0" w:count="376">
     <w:lsdException w:name="Normal" w:uiPriority="0" w:qFormat="1"/>
     <w:lsdException w:name="heading 1" w:uiPriority="9" w:qFormat="1"/>
-    <w:lsdException w:name="heading 2" w:uiPriority="9" w:semiHidden="1" w:unhideWhenUsed="1" w:qFormat="1"/>
-    <w:lsdException w:name="heading 3" w:uiPriority="9" w:semiHidden="1" w:unhideWhenUsed="1" w:qFormat="1"/>
-    <w:lsdException w:name="heading 4" w:uiPriority="9" w:semiHidden="1" w:unhideWhenUsed="1" w:qFormat="1"/>
-    <w:lsdException w:name="heading 5" w:uiPriority="9" w:semiHidden="1" w:unhideWhenUsed="1" w:qFormat="1"/>
-    <w:lsdException w:name="heading 6" w:uiPriority="9" w:semiHidden="1" w:unhideWhenUsed="1" w:qFormat="1"/>
-    <w:lsdException w:name="heading 7" w:uiPriority="9" w:semiHidden="1" w:unhideWhenUsed="1" w:qFormat="1"/>
-    <w:lsdException w:name="heading 8" w:uiPriority="9" w:semiHidden="1" w:unhideWhenUsed="1" w:qFormat="1"/>
-    <w:lsdException w:name="heading 9" w:uiPriority="9" w:semiHidden="1" w:unhideWhenUsed="1" w:qFormat="1"/>
+    <w:lsdException w:name="heading 2" w:semiHidden="1" w:uiPriority="9" w:unhideWhenUsed="1" w:qFormat="1"/>
+    <w:lsdException w:name="heading 3" w:semiHidden="1" w:uiPriority="9" w:unhideWhenUsed="1" w:qFormat="1"/>
+    <w:lsdException w:name="heading 4" w:semiHidden="1" w:uiPriority="9" w:unhideWhenUsed="1" w:qFormat="1"/>
+    <w:lsdException w:name="heading 5" w:semiHidden="1" w:uiPriority="9" w:unhideWhenUsed="1" w:qFormat="1"/>
+    <w:lsdException w:name="heading 6" w:semiHidden="1" w:uiPriority="9" w:unhideWhenUsed="1" w:qFormat="1"/>
+    <w:lsdException w:name="heading 7" w:semiHidden="1" w:uiPriority="9" w:unhideWhenUsed="1" w:qFormat="1"/>
+    <w:lsdException w:name="heading 8" w:semiHidden="1" w:uiPriority="9" w:unhideWhenUsed="1" w:qFormat="1"/>
+    <w:lsdException w:name="heading 9" w:semiHidden="1" w:uiPriority="9" w:unhideWhenUsed="1" w:qFormat="1"/>
     <w:lsdException w:name="index 1" w:semiHidden="1" w:unhideWhenUsed="1"/>
     <w:lsdException w:name="index 2" w:semiHidden="1" w:unhideWhenUsed="1"/>
     <w:lsdException w:name="index 3" w:semiHidden="1" w:unhideWhenUsed="1"/>
@@ -53,22 +665,22 @@
     <w:lsdException w:name="index 7" w:semiHidden="1" w:unhideWhenUsed="1"/>
     <w:lsdException w:name="index 8" w:semiHidden="1" w:unhideWhenUsed="1"/>
     <w:lsdException w:name="index 9" w:semiHidden="1" w:unhideWhenUsed="1"/>
-    <w:lsdException w:name="toc 1" w:uiPriority="39" w:semiHidden="1" w:unhideWhenUsed="1"/>
-    <w:lsdException w:name="toc 2" w:uiPriority="39" w:semiHidden="1" w:unhideWhenUsed="1"/>
-    <w:lsdException w:name="toc 3" w:uiPriority="39" w:semiHidden="1" w:unhideWhenUsed="1"/>
-    <w:lsdException w:name="toc 4" w:uiPriority="39" w:semiHidden="1" w:unhideWhenUsed="1"/>
-    <w:lsdException w:name="toc 5" w:uiPriority="39" w:semiHidden="1" w:unhideWhenUsed="1"/>
-    <w:lsdException w:name="toc 6" w:uiPriority="39" w:semiHidden="1" w:unhideWhenUsed="1"/>
-    <w:lsdException w:name="toc 7" w:uiPriority="39" w:semiHidden="1" w:unhideWhenUsed="1"/>
-    <w:lsdException w:name="toc 8" w:uiPriority="39" w:semiHidden="1" w:unhideWhenUsed="1"/>
-    <w:lsdException w:name="toc 9" w:uiPriority="39" w:semiHidden="1" w:unhideWhenUsed="1"/>
+    <w:lsdException w:name="toc 1" w:semiHidden="1" w:uiPriority="39" w:unhideWhenUsed="1"/>
+    <w:lsdException w:name="toc 2" w:semiHidden="1" w:uiPriority="39" w:unhideWhenUsed="1"/>
+    <w:lsdException w:name="toc 3" w:semiHidden="1" w:uiPriority="39" w:unhideWhenUsed="1"/>
+    <w:lsdException w:name="toc 4" w:semiHidden="1" w:uiPriority="39" w:unhideWhenUsed="1"/>
+    <w:lsdException w:name="toc 5" w:semiHidden="1" w:uiPriority="39" w:unhideWhenUsed="1"/>
+    <w:lsdException w:name="toc 6" w:semiHidden="1" w:uiPriority="39" w:unhideWhenUsed="1"/>
+    <w:lsdException w:name="toc 7" w:semiHidden="1" w:uiPriority="39" w:unhideWhenUsed="1"/>
+    <w:lsdException w:name="toc 8" w:semiHidden="1" w:uiPriority="39" w:unhideWhenUsed="1"/>
+    <w:lsdException w:name="toc 9" w:semiHidden="1" w:uiPriority="39" w:unhideWhenUsed="1"/>
     <w:lsdException w:name="Normal Indent" w:semiHidden="1" w:unhideWhenUsed="1"/>
     <w:lsdException w:name="footnote text" w:semiHidden="1" w:unhideWhenUsed="1"/>
     <w:lsdException w:name="annotation text" w:semiHidden="1" w:unhideWhenUsed="1"/>
     <w:lsdException w:name="header" w:semiHidden="1" w:unhideWhenUsed="1"/>
     <w:lsdException w:name="footer" w:semiHidden="1" w:unhideWhenUsed="1"/>
     <w:lsdException w:name="index heading" w:semiHidden="1" w:unhideWhenUsed="1"/>
-    <w:lsdException w:name="caption" w:uiPriority="35" w:semiHidden="1" w:unhideWhenUsed="1" w:qFormat="1"/>
+    <w:lsdException w:name="caption" w:semiHidden="1" w:uiPriority="35" w:unhideWhenUsed="1" w:qFormat="1"/>
     <w:lsdException w:name="table of figures" w:semiHidden="1" w:unhideWhenUsed="1"/>
     <w:lsdException w:name="envelope address" w:semiHidden="1" w:unhideWhenUsed="1"/>
     <w:lsdException w:name="envelope return" w:semiHidden="1" w:unhideWhenUsed="1"/>
@@ -99,7 +711,7 @@
     <w:lsdException w:name="Title" w:uiPriority="10" w:qFormat="1"/>
     <w:lsdException w:name="Closing" w:semiHidden="1" w:unhideWhenUsed="1"/>
     <w:lsdException w:name="Signature" w:semiHidden="1" w:unhideWhenUsed="1"/>
-    <w:lsdException w:name="Default Paragraph Font" w:uiPriority="1" w:semiHidden="1" w:unhideWhenUsed="1"/>
+    <w:lsdException w:name="Default Paragraph Font" w:semiHidden="1" w:uiPriority="1" w:unhideWhenUsed="1"/>
     <w:lsdException w:name="Body Text" w:semiHidden="1" w:unhideWhenUsed="1"/>
     <w:lsdException w:name="Body Text Indent" w:semiHidden="1" w:unhideWhenUsed="1"/>
     <w:lsdException w:name="List Continue" w:semiHidden="1" w:unhideWhenUsed="1"/>
@@ -299,8 +911,8 @@
     <w:lsdException w:name="Subtle Reference" w:uiPriority="31" w:qFormat="1"/>
     <w:lsdException w:name="Intense Reference" w:uiPriority="32" w:qFormat="1"/>
     <w:lsdException w:name="Book Title" w:uiPriority="33" w:qFormat="1"/>
-    <w:lsdException w:name="Bibliography" w:uiPriority="37" w:semiHidden="1" w:unhideWhenUsed="1"/>
-    <w:lsdException w:name="TOC Heading" w:uiPriority="39" w:semiHidden="1" w:unhideWhenUsed="1" w:qFormat="1"/>
+    <w:lsdException w:name="Bibliography" w:semiHidden="1" w:uiPriority="37" w:unhideWhenUsed="1"/>
+    <w:lsdException w:name="TOC Heading" w:semiHidden="1" w:uiPriority="39" w:unhideWhenUsed="1" w:qFormat="1"/>
     <w:lsdException w:name="Plain Table 1" w:uiPriority="41"/>
     <w:lsdException w:name="Plain Table 2" w:uiPriority="42"/>
     <w:lsdException w:name="Plain Table 3" w:uiPriority="43"/>
@@ -405,18 +1017,187 @@
     <w:lsdException w:name="List Table 5 Dark Accent 6" w:uiPriority="50"/>
     <w:lsdException w:name="List Table 6 Colorful Accent 6" w:uiPriority="51"/>
     <w:lsdException w:name="List Table 7 Colorful Accent 6" w:uiPriority="52"/>
+    <w:lsdException w:name="Mention" w:semiHidden="1" w:unhideWhenUsed="1"/>
+    <w:lsdException w:name="Smart Hyperlink" w:semiHidden="1" w:unhideWhenUsed="1"/>
+    <w:lsdException w:name="Hashtag" w:semiHidden="1" w:unhideWhenUsed="1"/>
+    <w:lsdException w:name="Unresolved Mention" w:semiHidden="1" w:unhideWhenUsed="1"/>
+    <w:lsdException w:name="Smart Link" w:semiHidden="1" w:unhideWhenUsed="1"/>
   </w:latentStyles>
-  <w:style w:type="paragraph" w:styleId="Normal" w:default="1">
+  <w:style w:type="paragraph" w:default="1" w:styleId="a">
     <w:name w:val="Normal"/>
     <w:qFormat/>
-  </w:style>
-  <w:style w:type="character" w:styleId="DefaultParagraphFont" w:default="1">
+    <w:rsid w:val="00C90A81"/>
+    <w:pPr>
+      <w:widowControl w:val="0"/>
+      <w:spacing w:line="360" w:lineRule="auto"/>
+      <w:ind w:firstLineChars="200" w:firstLine="200"/>
+      <w:jc w:val="both"/>
+    </w:pPr>
+    <w:rPr>
+      <w:rFonts w:ascii="宋体" w:eastAsia="宋体" w:hAnsi="宋体"/>
+      <w:sz w:val="24"/>
+    </w:rPr>
+  </w:style>
+  <w:style w:type="paragraph" w:styleId="1">
+    <w:name w:val="heading 1"/>
+    <w:basedOn w:val="a"/>
+    <w:next w:val="a"/>
+    <w:link w:val="10"/>
+    <w:uiPriority w:val="9"/>
+    <w:qFormat/>
+    <w:rsid w:val="008069E8"/>
+    <w:pPr>
+      <w:keepNext/>
+      <w:keepLines/>
+      <w:numPr>
+        <w:numId w:val="1"/>
+      </w:numPr>
+      <w:spacing w:before="340" w:after="330" w:line="276" w:lineRule="auto"/>
+      <w:ind w:left="420" w:firstLineChars="0" w:hanging="420"/>
+      <w:jc w:val="left"/>
+      <w:outlineLvl w:val="0"/>
+    </w:pPr>
+    <w:rPr>
+      <w:rFonts w:asciiTheme="minorHAnsi" w:hAnsiTheme="minorHAnsi"/>
+      <w:bCs/>
+      <w:kern w:val="44"/>
+      <w:sz w:val="36"/>
+      <w:szCs w:val="44"/>
+    </w:rPr>
+  </w:style>
+  <w:style w:type="paragraph" w:styleId="2">
+    <w:name w:val="heading 2"/>
+    <w:basedOn w:val="a"/>
+    <w:next w:val="a"/>
+    <w:link w:val="20"/>
+    <w:uiPriority w:val="9"/>
+    <w:unhideWhenUsed/>
+    <w:qFormat/>
+    <w:rsid w:val="008069E8"/>
+    <w:pPr>
+      <w:keepNext/>
+      <w:keepLines/>
+      <w:widowControl/>
+      <w:numPr>
+        <w:numId w:val="5"/>
+      </w:numPr>
+      <w:spacing w:before="260" w:after="260" w:line="416" w:lineRule="auto"/>
+      <w:ind w:left="420" w:firstLineChars="0" w:hanging="420"/>
+      <w:jc w:val="left"/>
+      <w:outlineLvl w:val="1"/>
+    </w:pPr>
+    <w:rPr>
+      <w:rFonts w:asciiTheme="majorHAnsi" w:hAnsiTheme="majorHAnsi" w:cstheme="majorBidi"/>
+      <w:b/>
+      <w:bCs/>
+      <w:sz w:val="32"/>
+      <w:szCs w:val="32"/>
+    </w:rPr>
+  </w:style>
+  <w:style w:type="paragraph" w:styleId="3">
+    <w:name w:val="heading 3"/>
+    <w:basedOn w:val="a"/>
+    <w:next w:val="a"/>
+    <w:link w:val="30"/>
+    <w:uiPriority w:val="9"/>
+    <w:unhideWhenUsed/>
+    <w:qFormat/>
+    <w:rsid w:val="008069E8"/>
+    <w:pPr>
+      <w:keepNext/>
+      <w:keepLines/>
+      <w:widowControl/>
+      <w:spacing w:before="260" w:after="260" w:line="416" w:lineRule="auto"/>
+      <w:ind w:firstLineChars="0" w:firstLine="0"/>
+      <w:jc w:val="left"/>
+      <w:outlineLvl w:val="2"/>
+    </w:pPr>
+    <w:rPr>
+      <w:rFonts w:asciiTheme="minorHAnsi" w:hAnsiTheme="minorHAnsi"/>
+      <w:b/>
+      <w:bCs/>
+      <w:sz w:val="28"/>
+      <w:szCs w:val="32"/>
+    </w:rPr>
+  </w:style>
+  <w:style w:type="paragraph" w:styleId="4">
+    <w:name w:val="heading 4"/>
+    <w:basedOn w:val="a"/>
+    <w:next w:val="a"/>
+    <w:link w:val="40"/>
+    <w:uiPriority w:val="9"/>
+    <w:unhideWhenUsed/>
+    <w:qFormat/>
+    <w:rsid w:val="008C2DCA"/>
+    <w:pPr>
+      <w:numPr>
+        <w:ilvl w:val="3"/>
+        <w:numId w:val="2"/>
+      </w:numPr>
+      <w:spacing w:before="280" w:after="290" w:line="377" w:lineRule="auto"/>
+      <w:ind w:firstLineChars="0" w:firstLine="0"/>
+      <w:outlineLvl w:val="3"/>
+    </w:pPr>
+    <w:rPr>
+      <w:rFonts w:cstheme="majorBidi"/>
+      <w:bCs/>
+      <w:sz w:val="28"/>
+      <w:szCs w:val="28"/>
+    </w:rPr>
+  </w:style>
+  <w:style w:type="paragraph" w:styleId="5">
+    <w:name w:val="heading 5"/>
+    <w:basedOn w:val="a"/>
+    <w:next w:val="a"/>
+    <w:link w:val="50"/>
+    <w:uiPriority w:val="9"/>
+    <w:unhideWhenUsed/>
+    <w:qFormat/>
+    <w:rsid w:val="008C2DCA"/>
+    <w:pPr>
+      <w:numPr>
+        <w:ilvl w:val="4"/>
+        <w:numId w:val="1"/>
+      </w:numPr>
+      <w:spacing w:before="280" w:after="290" w:line="377" w:lineRule="auto"/>
+      <w:ind w:left="0" w:firstLineChars="0" w:firstLine="0"/>
+      <w:outlineLvl w:val="4"/>
+    </w:pPr>
+    <w:rPr>
+      <w:bCs/>
+      <w:sz w:val="28"/>
+      <w:szCs w:val="28"/>
+    </w:rPr>
+  </w:style>
+  <w:style w:type="paragraph" w:styleId="6">
+    <w:name w:val="heading 6"/>
+    <w:basedOn w:val="a"/>
+    <w:next w:val="a"/>
+    <w:link w:val="60"/>
+    <w:uiPriority w:val="9"/>
+    <w:unhideWhenUsed/>
+    <w:qFormat/>
+    <w:rsid w:val="00E535BA"/>
+    <w:pPr>
+      <w:keepNext/>
+      <w:keepLines/>
+      <w:spacing w:before="240" w:after="64" w:line="320" w:lineRule="auto"/>
+      <w:ind w:firstLineChars="0" w:firstLine="0"/>
+      <w:outlineLvl w:val="5"/>
+    </w:pPr>
+    <w:rPr>
+      <w:rFonts w:cstheme="majorBidi"/>
+      <w:bCs/>
+      <w:szCs w:val="24"/>
+    </w:rPr>
+  </w:style>
+  <w:style w:type="character" w:default="1" w:styleId="a0">
     <w:name w:val="Default Paragraph Font"/>
     <w:uiPriority w:val="1"/>
     <w:semiHidden/>
     <w:unhideWhenUsed/>
   </w:style>
-  <w:style w:type="table" w:styleId="TableNormal" w:default="1">
+  <w:style w:type="table" w:default="1" w:styleId="a1">
     <w:name w:val="Normal Table"/>
     <w:uiPriority w:val="99"/>
     <w:semiHidden/>
@@ -431,17 +1212,262 @@
       </w:tblCellMar>
     </w:tblPr>
   </w:style>
-  <w:style w:type="numbering" w:styleId="NoList" w:default="1">
+  <w:style w:type="numbering" w:default="1" w:styleId="a2">
     <w:name w:val="No List"/>
     <w:uiPriority w:val="99"/>
     <w:semiHidden/>
     <w:unhideWhenUsed/>
   </w:style>
+  <w:style w:type="character" w:customStyle="1" w:styleId="10">
+    <w:name w:val="标题 1 字符"/>
+    <w:basedOn w:val="a0"/>
+    <w:link w:val="1"/>
+    <w:uiPriority w:val="9"/>
+    <w:rsid w:val="008069E8"/>
+    <w:rPr>
+      <w:rFonts w:eastAsia="宋体"/>
+      <w:bCs/>
+      <w:kern w:val="44"/>
+      <w:sz w:val="36"/>
+      <w:szCs w:val="44"/>
+    </w:rPr>
+  </w:style>
+  <w:style w:type="character" w:customStyle="1" w:styleId="20">
+    <w:name w:val="标题 2 字符"/>
+    <w:basedOn w:val="a0"/>
+    <w:link w:val="2"/>
+    <w:uiPriority w:val="9"/>
+    <w:qFormat/>
+    <w:rsid w:val="008069E8"/>
+    <w:rPr>
+      <w:rFonts w:asciiTheme="majorHAnsi" w:eastAsia="宋体" w:hAnsiTheme="majorHAnsi" w:cstheme="majorBidi"/>
+      <w:b/>
+      <w:bCs/>
+      <w:sz w:val="32"/>
+      <w:szCs w:val="32"/>
+    </w:rPr>
+  </w:style>
+  <w:style w:type="character" w:customStyle="1" w:styleId="30">
+    <w:name w:val="标题 3 字符"/>
+    <w:basedOn w:val="a0"/>
+    <w:link w:val="3"/>
+    <w:uiPriority w:val="9"/>
+    <w:rsid w:val="008069E8"/>
+    <w:rPr>
+      <w:rFonts w:eastAsia="宋体"/>
+      <w:b/>
+      <w:bCs/>
+      <w:sz w:val="28"/>
+      <w:szCs w:val="32"/>
+    </w:rPr>
+  </w:style>
+  <w:style w:type="character" w:customStyle="1" w:styleId="40">
+    <w:name w:val="标题 4 字符"/>
+    <w:basedOn w:val="a0"/>
+    <w:link w:val="4"/>
+    <w:uiPriority w:val="9"/>
+    <w:rsid w:val="008C2DCA"/>
+    <w:rPr>
+      <w:rFonts w:ascii="宋体" w:eastAsia="宋体" w:hAnsi="宋体" w:cstheme="majorBidi"/>
+      <w:bCs/>
+      <w:sz w:val="28"/>
+      <w:szCs w:val="28"/>
+    </w:rPr>
+  </w:style>
+  <w:style w:type="character" w:customStyle="1" w:styleId="50">
+    <w:name w:val="标题 5 字符"/>
+    <w:basedOn w:val="a0"/>
+    <w:link w:val="5"/>
+    <w:uiPriority w:val="9"/>
+    <w:rsid w:val="008C2DCA"/>
+    <w:rPr>
+      <w:rFonts w:ascii="宋体" w:eastAsia="宋体" w:hAnsi="宋体"/>
+      <w:bCs/>
+      <w:sz w:val="28"/>
+      <w:szCs w:val="28"/>
+    </w:rPr>
+  </w:style>
+  <w:style w:type="character" w:customStyle="1" w:styleId="60">
+    <w:name w:val="标题 6 字符"/>
+    <w:basedOn w:val="a0"/>
+    <w:link w:val="6"/>
+    <w:uiPriority w:val="9"/>
+    <w:rsid w:val="002D0A87"/>
+    <w:rPr>
+      <w:rFonts w:ascii="宋体" w:eastAsia="宋体" w:hAnsi="宋体" w:cstheme="majorBidi"/>
+      <w:bCs/>
+      <w:szCs w:val="24"/>
+    </w:rPr>
+  </w:style>
+  <w:style w:type="paragraph" w:customStyle="1" w:styleId="11">
+    <w:name w:val="1"/>
+    <w:basedOn w:val="a"/>
+    <w:next w:val="a"/>
+    <w:qFormat/>
+    <w:rsid w:val="00082438"/>
+    <w:pPr>
+      <w:adjustRightInd w:val="0"/>
+      <w:spacing w:line="360" w:lineRule="atLeast"/>
+      <w:ind w:left="200" w:hangingChars="200" w:hanging="200"/>
+      <w:jc w:val="left"/>
+      <w:textAlignment w:val="baseline"/>
+    </w:pPr>
+    <w:rPr>
+      <w:rFonts w:cs="Times New Roman"/>
+      <w:kern w:val="0"/>
+      <w:sz w:val="36"/>
+      <w:szCs w:val="20"/>
+    </w:rPr>
+  </w:style>
+  <w:style w:type="paragraph" w:customStyle="1" w:styleId="21">
+    <w:name w:val="2"/>
+    <w:basedOn w:val="a"/>
+    <w:next w:val="a"/>
+    <w:qFormat/>
+    <w:rsid w:val="00082438"/>
+    <w:pPr>
+      <w:adjustRightInd w:val="0"/>
+      <w:spacing w:line="360" w:lineRule="atLeast"/>
+      <w:ind w:left="200" w:hangingChars="200" w:hanging="200"/>
+      <w:jc w:val="left"/>
+      <w:textAlignment w:val="baseline"/>
+    </w:pPr>
+    <w:rPr>
+      <w:rFonts w:cs="Times New Roman"/>
+      <w:kern w:val="0"/>
+      <w:sz w:val="30"/>
+      <w:szCs w:val="20"/>
+    </w:rPr>
+  </w:style>
+  <w:style w:type="paragraph" w:customStyle="1" w:styleId="BodyText21">
+    <w:name w:val="Body Text 21"/>
+    <w:basedOn w:val="a"/>
+    <w:qFormat/>
+    <w:rsid w:val="00082438"/>
+    <w:pPr>
+      <w:adjustRightInd w:val="0"/>
+      <w:spacing w:before="240" w:line="400" w:lineRule="exact"/>
+      <w:ind w:left="357" w:firstLineChars="0" w:hanging="357"/>
+      <w:textAlignment w:val="baseline"/>
+    </w:pPr>
+    <w:rPr>
+      <w:rFonts w:cs="Times New Roman"/>
+      <w:sz w:val="28"/>
+      <w:szCs w:val="20"/>
+    </w:rPr>
+  </w:style>
+  <w:style w:type="paragraph" w:styleId="a3">
+    <w:name w:val="Title"/>
+    <w:aliases w:val="标题4"/>
+    <w:basedOn w:val="a"/>
+    <w:next w:val="a"/>
+    <w:link w:val="a4"/>
+    <w:uiPriority w:val="10"/>
+    <w:qFormat/>
+    <w:rsid w:val="008069E8"/>
+    <w:pPr>
+      <w:widowControl/>
+      <w:spacing w:before="240" w:after="60" w:line="259" w:lineRule="auto"/>
+      <w:ind w:firstLineChars="0" w:firstLine="0"/>
+      <w:jc w:val="center"/>
+      <w:outlineLvl w:val="0"/>
+    </w:pPr>
+    <w:rPr>
+      <w:rFonts w:asciiTheme="majorHAnsi" w:hAnsiTheme="majorHAnsi" w:cstheme="majorBidi"/>
+      <w:b/>
+      <w:bCs/>
+      <w:szCs w:val="32"/>
+    </w:rPr>
+  </w:style>
+  <w:style w:type="character" w:customStyle="1" w:styleId="a4">
+    <w:name w:val="标题 字符"/>
+    <w:aliases w:val="标题4 字符"/>
+    <w:basedOn w:val="a0"/>
+    <w:link w:val="a3"/>
+    <w:uiPriority w:val="10"/>
+    <w:rsid w:val="008069E8"/>
+    <w:rPr>
+      <w:rFonts w:asciiTheme="majorHAnsi" w:eastAsia="宋体" w:hAnsiTheme="majorHAnsi" w:cstheme="majorBidi"/>
+      <w:b/>
+      <w:bCs/>
+      <w:sz w:val="24"/>
+      <w:szCs w:val="32"/>
+    </w:rPr>
+  </w:style>
+  <w:style w:type="paragraph" w:styleId="a5">
+    <w:name w:val="header"/>
+    <w:basedOn w:val="a"/>
+    <w:link w:val="a6"/>
+    <w:uiPriority w:val="99"/>
+    <w:unhideWhenUsed/>
+    <w:rsid w:val="000F38B7"/>
+    <w:pPr>
+      <w:pBdr>
+        <w:bottom w:val="single" w:sz="6" w:space="1" w:color="auto"/>
+      </w:pBdr>
+      <w:tabs>
+        <w:tab w:val="center" w:pos="4153"/>
+        <w:tab w:val="right" w:pos="8306"/>
+      </w:tabs>
+      <w:snapToGrid w:val="0"/>
+      <w:spacing w:line="240" w:lineRule="auto"/>
+      <w:jc w:val="center"/>
+    </w:pPr>
+    <w:rPr>
+      <w:sz w:val="18"/>
+      <w:szCs w:val="18"/>
+    </w:rPr>
+  </w:style>
+  <w:style w:type="character" w:customStyle="1" w:styleId="a6">
+    <w:name w:val="页眉 字符"/>
+    <w:basedOn w:val="a0"/>
+    <w:link w:val="a5"/>
+    <w:uiPriority w:val="99"/>
+    <w:rsid w:val="000F38B7"/>
+    <w:rPr>
+      <w:rFonts w:ascii="宋体" w:eastAsia="宋体" w:hAnsi="宋体"/>
+      <w:sz w:val="18"/>
+      <w:szCs w:val="18"/>
+    </w:rPr>
+  </w:style>
+  <w:style w:type="paragraph" w:styleId="a7">
+    <w:name w:val="footer"/>
+    <w:basedOn w:val="a"/>
+    <w:link w:val="a8"/>
+    <w:uiPriority w:val="99"/>
+    <w:unhideWhenUsed/>
+    <w:rsid w:val="000F38B7"/>
+    <w:pPr>
+      <w:tabs>
+        <w:tab w:val="center" w:pos="4153"/>
+        <w:tab w:val="right" w:pos="8306"/>
+      </w:tabs>
+      <w:snapToGrid w:val="0"/>
+      <w:spacing w:line="240" w:lineRule="auto"/>
+      <w:jc w:val="left"/>
+    </w:pPr>
+    <w:rPr>
+      <w:sz w:val="18"/>
+      <w:szCs w:val="18"/>
+    </w:rPr>
+  </w:style>
+  <w:style w:type="character" w:customStyle="1" w:styleId="a8">
+    <w:name w:val="页脚 字符"/>
+    <w:basedOn w:val="a0"/>
+    <w:link w:val="a7"/>
+    <w:uiPriority w:val="99"/>
+    <w:rsid w:val="000F38B7"/>
+    <w:rPr>
+      <w:rFonts w:ascii="宋体" w:eastAsia="宋体" w:hAnsi="宋体"/>
+      <w:sz w:val="18"/>
+      <w:szCs w:val="18"/>
+    </w:rPr>
+  </w:style>
 </w:styles>
 </file>
 
 <file path=word/theme/theme1.xml><?xml version="1.0" encoding="utf-8"?>
-<a:theme xmlns:a="http://schemas.openxmlformats.org/drawingml/2006/main" name="Office Theme">
+<a:theme xmlns:a="http://schemas.openxmlformats.org/drawingml/2006/main" name="Office 主题​​">
   <a:themeElements>
     <a:clrScheme name="Office">
       <a:dk1>
@@ -457,7 +1483,7 @@
         <a:srgbClr val="E7E6E6"/>
       </a:lt2>
       <a:accent1>
-        <a:srgbClr val="5B9BD5"/>
+        <a:srgbClr val="4472C4"/>
       </a:accent1>
       <a:accent2>
         <a:srgbClr val="ED7D31"/>
@@ -469,7 +1495,7 @@
         <a:srgbClr val="FFC000"/>
       </a:accent4>
       <a:accent5>
-        <a:srgbClr val="4472C4"/>
+        <a:srgbClr val="5B9BD5"/>
       </a:accent5>
       <a:accent6>
         <a:srgbClr val="70AD47"/>
@@ -483,12 +1509,12 @@
     </a:clrScheme>
     <a:fontScheme name="Office">
       <a:majorFont>
-        <a:latin typeface="Calibri Light" panose="020F0302020204030204"/>
+        <a:latin typeface="等线 Light" panose="020F0302020204030204"/>
         <a:ea typeface=""/>
         <a:cs typeface=""/>
-        <a:font script="Jpan" typeface="ＭＳ ゴシック"/>
+        <a:font script="Jpan" typeface="游ゴシック Light"/>
         <a:font script="Hang" typeface="맑은 고딕"/>
-        <a:font script="Hans" typeface="宋体"/>
+        <a:font script="Hans" typeface="等线 Light"/>
         <a:font script="Hant" typeface="新細明體"/>
         <a:font script="Arab" typeface="Times New Roman"/>
         <a:font script="Hebr" typeface="Times New Roman"/>
@@ -516,14 +1542,31 @@
         <a:font script="Viet" typeface="Times New Roman"/>
         <a:font script="Uigh" typeface="Microsoft Uighur"/>
         <a:font script="Geor" typeface="Sylfaen"/>
+        <a:font script="Armn" typeface="Arial"/>
+        <a:font script="Bugi" typeface="Leelawadee UI"/>
+        <a:font script="Bopo" typeface="Microsoft JhengHei"/>
+        <a:font script="Java" typeface="Javanese Text"/>
+        <a:font script="Lisu" typeface="Segoe UI"/>
+        <a:font script="Mymr" typeface="Myanmar Text"/>
+        <a:font script="Nkoo" typeface="Ebrima"/>
+        <a:font script="Olck" typeface="Nirmala UI"/>
+        <a:font script="Osma" typeface="Ebrima"/>
+        <a:font script="Phag" typeface="Phagspa"/>
+        <a:font script="Syrn" typeface="Estrangelo Edessa"/>
+        <a:font script="Syrj" typeface="Estrangelo Edessa"/>
+        <a:font script="Syre" typeface="Estrangelo Edessa"/>
+        <a:font script="Sora" typeface="Nirmala UI"/>
+        <a:font script="Tale" typeface="Microsoft Tai Le"/>
+        <a:font script="Talu" typeface="Microsoft New Tai Lue"/>
+        <a:font script="Tfng" typeface="Ebrima"/>
       </a:majorFont>
       <a:minorFont>
-        <a:latin typeface="Calibri" panose="020F0502020204030204"/>
+        <a:latin typeface="等线" panose="020F0502020204030204"/>
         <a:ea typeface=""/>
         <a:cs typeface=""/>
-        <a:font script="Jpan" typeface="ＭＳ 明朝"/>
+        <a:font script="Jpan" typeface="游明朝"/>
         <a:font script="Hang" typeface="맑은 고딕"/>
-        <a:font script="Hans" typeface="宋体"/>
+        <a:font script="Hans" typeface="等线"/>
         <a:font script="Hant" typeface="新細明體"/>
         <a:font script="Arab" typeface="Arial"/>
         <a:font script="Hebr" typeface="Arial"/>
@@ -551,6 +1594,23 @@
         <a:font script="Viet" typeface="Arial"/>
         <a:font script="Uigh" typeface="Microsoft Uighur"/>
         <a:font script="Geor" typeface="Sylfaen"/>
+        <a:font script="Armn" typeface="Arial"/>
+        <a:font script="Bugi" typeface="Leelawadee UI"/>
+        <a:font script="Bopo" typeface="Microsoft JhengHei"/>
+        <a:font script="Java" typeface="Javanese Text"/>
+        <a:font script="Lisu" typeface="Segoe UI"/>
+        <a:font script="Mymr" typeface="Myanmar Text"/>
+        <a:font script="Nkoo" typeface="Ebrima"/>
+        <a:font script="Olck" typeface="Nirmala UI"/>
+        <a:font script="Osma" typeface="Ebrima"/>
+        <a:font script="Phag" typeface="Phagspa"/>
+        <a:font script="Syrn" typeface="Estrangelo Edessa"/>
+        <a:font script="Syrj" typeface="Estrangelo Edessa"/>
+        <a:font script="Syre" typeface="Estrangelo Edessa"/>
+        <a:font script="Sora" typeface="Nirmala UI"/>
+        <a:font script="Tale" typeface="Microsoft Tai Le"/>
+        <a:font script="Talu" typeface="Microsoft New Tai Lue"/>
+        <a:font script="Tfng" typeface="Ebrima"/>
       </a:minorFont>
     </a:fontScheme>
     <a:fmtScheme name="Office">

</xml_diff>

<commit_message>
use new word template
</commit_message>
<xml_diff>
--- a/media/office-template/empty.docx
+++ b/media/office-template/empty.docx
@@ -413,17 +413,17 @@
     <w:lsdException w:name="Mention" w:semiHidden="1" w:unhideWhenUsed="1"/>
     <w:lsdException w:name="Smart Hyperlink" w:semiHidden="1" w:unhideWhenUsed="1"/>
   </w:latentStyles>
-  <w:style w:type="paragraph" w:default="1" w:styleId="Normal">
+  <w:style w:type="paragraph" w:default="1" w:styleId="a">
     <w:name w:val="Normal"/>
     <w:qFormat/>
   </w:style>
-  <w:style w:type="character" w:default="1" w:styleId="DefaultParagraphFont">
+  <w:style w:type="character" w:default="1" w:styleId="a0">
     <w:name w:val="Default Paragraph Font"/>
     <w:uiPriority w:val="1"/>
     <w:semiHidden/>
     <w:unhideWhenUsed/>
   </w:style>
-  <w:style w:type="table" w:default="1" w:styleId="TableNormal">
+  <w:style w:type="table" w:default="1" w:styleId="a1">
     <w:name w:val="Normal Table"/>
     <w:uiPriority w:val="99"/>
     <w:semiHidden/>
@@ -438,7 +438,7 @@
       </w:tblCellMar>
     </w:tblPr>
   </w:style>
-  <w:style w:type="numbering" w:default="1" w:styleId="NoList">
+  <w:style w:type="numbering" w:default="1" w:styleId="a2">
     <w:name w:val="No List"/>
     <w:uiPriority w:val="99"/>
     <w:semiHidden/>

</xml_diff>

<commit_message>
use new word template (#4035)
</commit_message>
<xml_diff>
--- a/media/office-template/empty.docx
+++ b/media/office-template/empty.docx
@@ -413,17 +413,17 @@
     <w:lsdException w:name="Mention" w:semiHidden="1" w:unhideWhenUsed="1"/>
     <w:lsdException w:name="Smart Hyperlink" w:semiHidden="1" w:unhideWhenUsed="1"/>
   </w:latentStyles>
-  <w:style w:type="paragraph" w:default="1" w:styleId="Normal">
+  <w:style w:type="paragraph" w:default="1" w:styleId="a">
     <w:name w:val="Normal"/>
     <w:qFormat/>
   </w:style>
-  <w:style w:type="character" w:default="1" w:styleId="DefaultParagraphFont">
+  <w:style w:type="character" w:default="1" w:styleId="a0">
     <w:name w:val="Default Paragraph Font"/>
     <w:uiPriority w:val="1"/>
     <w:semiHidden/>
     <w:unhideWhenUsed/>
   </w:style>
-  <w:style w:type="table" w:default="1" w:styleId="TableNormal">
+  <w:style w:type="table" w:default="1" w:styleId="a1">
     <w:name w:val="Normal Table"/>
     <w:uiPriority w:val="99"/>
     <w:semiHidden/>
@@ -438,7 +438,7 @@
       </w:tblCellMar>
     </w:tblPr>
   </w:style>
-  <w:style w:type="numbering" w:default="1" w:styleId="NoList">
+  <w:style w:type="numbering" w:default="1" w:styleId="a2">
     <w:name w:val="No List"/>
     <w:uiPriority w:val="99"/>
     <w:semiHidden/>

</xml_diff>

<commit_message>
update office template to remove author
</commit_message>
<xml_diff>
--- a/media/office-template/empty.docx
+++ b/media/office-template/empty.docx
@@ -1,6 +1,6 @@
 
 <file path=word/document.xml><?xml version="1.0" encoding="utf-8"?>
-<w:document xmlns:wpc="http://schemas.microsoft.com/office/word/2010/wordprocessingCanvas" xmlns:mo="http://schemas.microsoft.com/office/mac/office/2008/main" xmlns:mc="http://schemas.openxmlformats.org/markup-compatibility/2006" xmlns:mv="urn:schemas-microsoft-com:mac:vml" xmlns:o="urn:schemas-microsoft-com:office:office" xmlns:r="http://schemas.openxmlformats.org/officeDocument/2006/relationships" xmlns:m="http://schemas.openxmlformats.org/officeDocument/2006/math" xmlns:v="urn:schemas-microsoft-com:vml" xmlns:wp14="http://schemas.microsoft.com/office/word/2010/wordprocessingDrawing" xmlns:wp="http://schemas.openxmlformats.org/drawingml/2006/wordprocessingDrawing" xmlns:w10="urn:schemas-microsoft-com:office:word" xmlns:w="http://schemas.openxmlformats.org/wordprocessingml/2006/main" xmlns:w14="http://schemas.microsoft.com/office/word/2010/wordml" xmlns:w15="http://schemas.microsoft.com/office/word/2012/wordml" xmlns:wpg="http://schemas.microsoft.com/office/word/2010/wordprocessingGroup" xmlns:wpi="http://schemas.microsoft.com/office/word/2010/wordprocessingInk" xmlns:wne="http://schemas.microsoft.com/office/word/2006/wordml" xmlns:wps="http://schemas.microsoft.com/office/word/2010/wordprocessingShape" mc:Ignorable="w14 w15 wp14">
+<w:document xmlns:wpc="http://schemas.microsoft.com/office/word/2010/wordprocessingCanvas" xmlns:cx="http://schemas.microsoft.com/office/drawing/2014/chartex" xmlns:cx1="http://schemas.microsoft.com/office/drawing/2015/9/8/chartex" xmlns:cx2="http://schemas.microsoft.com/office/drawing/2015/10/21/chartex" xmlns:cx3="http://schemas.microsoft.com/office/drawing/2016/5/9/chartex" xmlns:cx4="http://schemas.microsoft.com/office/drawing/2016/5/10/chartex" xmlns:cx5="http://schemas.microsoft.com/office/drawing/2016/5/11/chartex" xmlns:cx6="http://schemas.microsoft.com/office/drawing/2016/5/12/chartex" xmlns:cx7="http://schemas.microsoft.com/office/drawing/2016/5/13/chartex" xmlns:cx8="http://schemas.microsoft.com/office/drawing/2016/5/14/chartex" xmlns:mc="http://schemas.openxmlformats.org/markup-compatibility/2006" xmlns:aink="http://schemas.microsoft.com/office/drawing/2016/ink" xmlns:am3d="http://schemas.microsoft.com/office/drawing/2017/model3d" xmlns:o="urn:schemas-microsoft-com:office:office" xmlns:r="http://schemas.openxmlformats.org/officeDocument/2006/relationships" xmlns:m="http://schemas.openxmlformats.org/officeDocument/2006/math" xmlns:v="urn:schemas-microsoft-com:vml" xmlns:wp14="http://schemas.microsoft.com/office/word/2010/wordprocessingDrawing" xmlns:wp="http://schemas.openxmlformats.org/drawingml/2006/wordprocessingDrawing" xmlns:w10="urn:schemas-microsoft-com:office:word" xmlns:w="http://schemas.openxmlformats.org/wordprocessingml/2006/main" xmlns:w14="http://schemas.microsoft.com/office/word/2010/wordml" xmlns:w15="http://schemas.microsoft.com/office/word/2012/wordml" xmlns:w16cid="http://schemas.microsoft.com/office/word/2016/wordml/cid" xmlns:w16se="http://schemas.microsoft.com/office/word/2015/wordml/symex" xmlns:wpg="http://schemas.microsoft.com/office/word/2010/wordprocessingGroup" xmlns:wpi="http://schemas.microsoft.com/office/word/2010/wordprocessingInk" xmlns:wne="http://schemas.microsoft.com/office/word/2006/wordml" xmlns:wps="http://schemas.microsoft.com/office/word/2010/wordprocessingShape" mc:Ignorable="w14 w15 w16se w16cid wp14">
   <w:body>
     <w:p>
       <w:bookmarkStart w:id="0" w:name="_GoBack"/>
@@ -16,8 +16,46 @@
 </w:document>
 </file>
 
+<file path=word/endnotes.xml><?xml version="1.0" encoding="utf-8"?>
+<w:endnotes xmlns:wpc="http://schemas.microsoft.com/office/word/2010/wordprocessingCanvas" xmlns:cx="http://schemas.microsoft.com/office/drawing/2014/chartex" xmlns:cx1="http://schemas.microsoft.com/office/drawing/2015/9/8/chartex" xmlns:cx2="http://schemas.microsoft.com/office/drawing/2015/10/21/chartex" xmlns:cx3="http://schemas.microsoft.com/office/drawing/2016/5/9/chartex" xmlns:cx4="http://schemas.microsoft.com/office/drawing/2016/5/10/chartex" xmlns:cx5="http://schemas.microsoft.com/office/drawing/2016/5/11/chartex" xmlns:cx6="http://schemas.microsoft.com/office/drawing/2016/5/12/chartex" xmlns:cx7="http://schemas.microsoft.com/office/drawing/2016/5/13/chartex" xmlns:cx8="http://schemas.microsoft.com/office/drawing/2016/5/14/chartex" xmlns:mc="http://schemas.openxmlformats.org/markup-compatibility/2006" xmlns:aink="http://schemas.microsoft.com/office/drawing/2016/ink" xmlns:am3d="http://schemas.microsoft.com/office/drawing/2017/model3d" xmlns:o="urn:schemas-microsoft-com:office:office" xmlns:r="http://schemas.openxmlformats.org/officeDocument/2006/relationships" xmlns:m="http://schemas.openxmlformats.org/officeDocument/2006/math" xmlns:v="urn:schemas-microsoft-com:vml" xmlns:wp14="http://schemas.microsoft.com/office/word/2010/wordprocessingDrawing" xmlns:wp="http://schemas.openxmlformats.org/drawingml/2006/wordprocessingDrawing" xmlns:w10="urn:schemas-microsoft-com:office:word" xmlns:w="http://schemas.openxmlformats.org/wordprocessingml/2006/main" xmlns:w14="http://schemas.microsoft.com/office/word/2010/wordml" xmlns:w15="http://schemas.microsoft.com/office/word/2012/wordml" xmlns:w16cid="http://schemas.microsoft.com/office/word/2016/wordml/cid" xmlns:w16se="http://schemas.microsoft.com/office/word/2015/wordml/symex" xmlns:wpg="http://schemas.microsoft.com/office/word/2010/wordprocessingGroup" xmlns:wpi="http://schemas.microsoft.com/office/word/2010/wordprocessingInk" xmlns:wne="http://schemas.microsoft.com/office/word/2006/wordml" xmlns:wps="http://schemas.microsoft.com/office/word/2010/wordprocessingShape" mc:Ignorable="w14 w15 w16se w16cid wp14">
+  <w:endnote w:type="separator" w:id="-1">
+    <w:p>
+      <w:r>
+        <w:separator/>
+      </w:r>
+    </w:p>
+  </w:endnote>
+  <w:endnote w:type="continuationSeparator" w:id="0">
+    <w:p>
+      <w:r>
+        <w:continuationSeparator/>
+      </w:r>
+    </w:p>
+  </w:endnote>
+</w:endnotes>
+</file>
+
+<file path=word/footnotes.xml><?xml version="1.0" encoding="utf-8"?>
+<w:footnotes xmlns:wpc="http://schemas.microsoft.com/office/word/2010/wordprocessingCanvas" xmlns:cx="http://schemas.microsoft.com/office/drawing/2014/chartex" xmlns:cx1="http://schemas.microsoft.com/office/drawing/2015/9/8/chartex" xmlns:cx2="http://schemas.microsoft.com/office/drawing/2015/10/21/chartex" xmlns:cx3="http://schemas.microsoft.com/office/drawing/2016/5/9/chartex" xmlns:cx4="http://schemas.microsoft.com/office/drawing/2016/5/10/chartex" xmlns:cx5="http://schemas.microsoft.com/office/drawing/2016/5/11/chartex" xmlns:cx6="http://schemas.microsoft.com/office/drawing/2016/5/12/chartex" xmlns:cx7="http://schemas.microsoft.com/office/drawing/2016/5/13/chartex" xmlns:cx8="http://schemas.microsoft.com/office/drawing/2016/5/14/chartex" xmlns:mc="http://schemas.openxmlformats.org/markup-compatibility/2006" xmlns:aink="http://schemas.microsoft.com/office/drawing/2016/ink" xmlns:am3d="http://schemas.microsoft.com/office/drawing/2017/model3d" xmlns:o="urn:schemas-microsoft-com:office:office" xmlns:r="http://schemas.openxmlformats.org/officeDocument/2006/relationships" xmlns:m="http://schemas.openxmlformats.org/officeDocument/2006/math" xmlns:v="urn:schemas-microsoft-com:vml" xmlns:wp14="http://schemas.microsoft.com/office/word/2010/wordprocessingDrawing" xmlns:wp="http://schemas.openxmlformats.org/drawingml/2006/wordprocessingDrawing" xmlns:w10="urn:schemas-microsoft-com:office:word" xmlns:w="http://schemas.openxmlformats.org/wordprocessingml/2006/main" xmlns:w14="http://schemas.microsoft.com/office/word/2010/wordml" xmlns:w15="http://schemas.microsoft.com/office/word/2012/wordml" xmlns:w16cid="http://schemas.microsoft.com/office/word/2016/wordml/cid" xmlns:w16se="http://schemas.microsoft.com/office/word/2015/wordml/symex" xmlns:wpg="http://schemas.microsoft.com/office/word/2010/wordprocessingGroup" xmlns:wpi="http://schemas.microsoft.com/office/word/2010/wordprocessingInk" xmlns:wne="http://schemas.microsoft.com/office/word/2006/wordml" xmlns:wps="http://schemas.microsoft.com/office/word/2010/wordprocessingShape" mc:Ignorable="w14 w15 w16se w16cid wp14">
+  <w:footnote w:type="separator" w:id="-1">
+    <w:p>
+      <w:r>
+        <w:separator/>
+      </w:r>
+    </w:p>
+  </w:footnote>
+  <w:footnote w:type="continuationSeparator" w:id="0">
+    <w:p>
+      <w:r>
+        <w:continuationSeparator/>
+      </w:r>
+    </w:p>
+  </w:footnote>
+</w:footnotes>
+</file>
+
 <file path=word/styles.xml><?xml version="1.0" encoding="utf-8"?>
-<w:styles xmlns:mc="http://schemas.openxmlformats.org/markup-compatibility/2006" xmlns:r="http://schemas.openxmlformats.org/officeDocument/2006/relationships" xmlns:w="http://schemas.openxmlformats.org/wordprocessingml/2006/main" xmlns:w14="http://schemas.microsoft.com/office/word/2010/wordml" xmlns:w15="http://schemas.microsoft.com/office/word/2012/wordml" mc:Ignorable="w14 w15">
+<w:styles xmlns:mc="http://schemas.openxmlformats.org/markup-compatibility/2006" xmlns:r="http://schemas.openxmlformats.org/officeDocument/2006/relationships" xmlns:w="http://schemas.openxmlformats.org/wordprocessingml/2006/main" xmlns:w14="http://schemas.microsoft.com/office/word/2010/wordml" xmlns:w15="http://schemas.microsoft.com/office/word/2012/wordml" xmlns:w16cid="http://schemas.microsoft.com/office/word/2016/wordml/cid" xmlns:w16se="http://schemas.microsoft.com/office/word/2015/wordml/symex" mc:Ignorable="w14 w15 w16se w16cid">
   <w:docDefaults>
     <w:rPrDefault>
       <w:rPr>
@@ -29,7 +67,7 @@
     </w:rPrDefault>
     <w:pPrDefault/>
   </w:docDefaults>
-  <w:latentStyles w:defLockedState="0" w:defUIPriority="99" w:defSemiHidden="0" w:defUnhideWhenUsed="0" w:defQFormat="0" w:count="382">
+  <w:latentStyles w:defLockedState="0" w:defUIPriority="99" w:defSemiHidden="0" w:defUnhideWhenUsed="0" w:defQFormat="0" w:count="377">
     <w:lsdException w:name="Normal" w:uiPriority="0" w:qFormat="1"/>
     <w:lsdException w:name="heading 1" w:uiPriority="9" w:qFormat="1"/>
     <w:lsdException w:name="heading 2" w:semiHidden="1" w:uiPriority="9" w:unhideWhenUsed="1" w:qFormat="1"/>
@@ -186,15 +224,6 @@
     <w:lsdException w:name="Balloon Text" w:semiHidden="1" w:unhideWhenUsed="1"/>
     <w:lsdException w:name="Table Grid" w:uiPriority="39"/>
     <w:lsdException w:name="Table Theme" w:semiHidden="1" w:unhideWhenUsed="1"/>
-    <w:lsdException w:name="Note Level 1" w:semiHidden="1" w:unhideWhenUsed="1"/>
-    <w:lsdException w:name="Note Level 2" w:semiHidden="1" w:unhideWhenUsed="1"/>
-    <w:lsdException w:name="Note Level 3" w:semiHidden="1" w:unhideWhenUsed="1"/>
-    <w:lsdException w:name="Note Level 4" w:semiHidden="1" w:unhideWhenUsed="1"/>
-    <w:lsdException w:name="Note Level 5" w:semiHidden="1" w:unhideWhenUsed="1"/>
-    <w:lsdException w:name="Note Level 6" w:semiHidden="1" w:unhideWhenUsed="1"/>
-    <w:lsdException w:name="Note Level 7" w:semiHidden="1" w:unhideWhenUsed="1"/>
-    <w:lsdException w:name="Note Level 8" w:semiHidden="1" w:unhideWhenUsed="1"/>
-    <w:lsdException w:name="Note Level 9" w:semiHidden="1" w:unhideWhenUsed="1"/>
     <w:lsdException w:name="Placeholder Text" w:semiHidden="1"/>
     <w:lsdException w:name="No Spacing" w:uiPriority="1" w:qFormat="1"/>
     <w:lsdException w:name="Light Shading" w:uiPriority="60"/>
@@ -443,6 +472,70 @@
     <w:uiPriority w:val="99"/>
     <w:semiHidden/>
     <w:unhideWhenUsed/>
+  </w:style>
+  <w:style w:type="paragraph" w:styleId="a3">
+    <w:name w:val="header"/>
+    <w:basedOn w:val="a"/>
+    <w:link w:val="a4"/>
+    <w:uiPriority w:val="99"/>
+    <w:unhideWhenUsed/>
+    <w:rsid w:val="002D2A3E"/>
+    <w:pPr>
+      <w:pBdr>
+        <w:bottom w:val="single" w:sz="6" w:space="1" w:color="auto"/>
+      </w:pBdr>
+      <w:tabs>
+        <w:tab w:val="center" w:pos="4153"/>
+        <w:tab w:val="right" w:pos="8306"/>
+      </w:tabs>
+      <w:snapToGrid w:val="0"/>
+      <w:jc w:val="center"/>
+    </w:pPr>
+    <w:rPr>
+      <w:sz w:val="18"/>
+      <w:szCs w:val="18"/>
+    </w:rPr>
+  </w:style>
+  <w:style w:type="character" w:customStyle="1" w:styleId="a4">
+    <w:name w:val="页眉 字符"/>
+    <w:basedOn w:val="a0"/>
+    <w:link w:val="a3"/>
+    <w:uiPriority w:val="99"/>
+    <w:rsid w:val="002D2A3E"/>
+    <w:rPr>
+      <w:sz w:val="18"/>
+      <w:szCs w:val="18"/>
+    </w:rPr>
+  </w:style>
+  <w:style w:type="paragraph" w:styleId="a5">
+    <w:name w:val="footer"/>
+    <w:basedOn w:val="a"/>
+    <w:link w:val="a6"/>
+    <w:uiPriority w:val="99"/>
+    <w:unhideWhenUsed/>
+    <w:rsid w:val="002D2A3E"/>
+    <w:pPr>
+      <w:tabs>
+        <w:tab w:val="center" w:pos="4153"/>
+        <w:tab w:val="right" w:pos="8306"/>
+      </w:tabs>
+      <w:snapToGrid w:val="0"/>
+    </w:pPr>
+    <w:rPr>
+      <w:sz w:val="18"/>
+      <w:szCs w:val="18"/>
+    </w:rPr>
+  </w:style>
+  <w:style w:type="character" w:customStyle="1" w:styleId="a6">
+    <w:name w:val="页脚 字符"/>
+    <w:basedOn w:val="a0"/>
+    <w:link w:val="a5"/>
+    <w:uiPriority w:val="99"/>
+    <w:rsid w:val="002D2A3E"/>
+    <w:rPr>
+      <w:sz w:val="18"/>
+      <w:szCs w:val="18"/>
+    </w:rPr>
   </w:style>
 </w:styles>
 </file>

</xml_diff>